<commit_message>
Final GDD changes before submitting PART 1
</commit_message>
<xml_diff>
--- a/StreetRunner_GDD.docx
+++ b/StreetRunner_GDD.docx
@@ -310,6 +310,7 @@
                     <w:dataBinding w:prefixMappings="xmlns:ns0='http://schemas.openxmlformats.org/officeDocument/2006/extended-properties'" w:xpath="/ns0:Properties[1]/ns0:Company[1]" w:storeItemID="{6668398D-A668-4E3E-A5EB-62B293D839F1}"/>
                     <w:text/>
                   </w:sdtPr>
+                  <w:sdtEndPr/>
                   <w:sdtContent>
                     <w:r>
                       <w:t xml:space="preserve">JG </w:t>
@@ -664,7 +665,7 @@
                                         <pic:cNvPicPr/>
                                       </pic:nvPicPr>
                                       <pic:blipFill>
-                                        <a:blip r:embed="rId12"/>
+                                        <a:blip r:embed="rId14"/>
                                         <a:stretch>
                                           <a:fillRect/>
                                         </a:stretch>
@@ -707,7 +708,7 @@
                                         </pic:cNvPicPr>
                                       </pic:nvPicPr>
                                       <pic:blipFill>
-                                        <a:blip r:embed="rId13">
+                                        <a:blip r:embed="rId15">
                                           <a:extLst>
                                             <a:ext uri="{28A0092B-C50C-407E-A947-70E740481C1C}">
                                               <a14:useLocalDpi xmlns:a14="http://schemas.microsoft.com/office/drawing/2010/main" val="0"/>
@@ -883,24 +884,157 @@
           <w:r>
             <w:fldChar w:fldCharType="separate"/>
           </w:r>
-          <w:hyperlink w:anchor="_Toc466628522" w:history="1">
+          <w:bookmarkStart w:id="0" w:name="_GoBack"/>
+          <w:bookmarkEnd w:id="0"/>
+          <w:r>
+            <w:rPr>
+              <w:rStyle w:val="Hyperlink"/>
+              <w:noProof/>
+            </w:rPr>
+            <w:fldChar w:fldCharType="begin"/>
+          </w:r>
+          <w:r>
+            <w:rPr>
+              <w:rStyle w:val="Hyperlink"/>
+              <w:noProof/>
+            </w:rPr>
+            <w:instrText xml:space="preserve"> </w:instrText>
+          </w:r>
+          <w:r>
+            <w:rPr>
+              <w:noProof/>
+            </w:rPr>
+            <w:instrText>HYPERLINK \l "_Toc466906046"</w:instrText>
+          </w:r>
+          <w:r>
+            <w:rPr>
+              <w:rStyle w:val="Hyperlink"/>
+              <w:noProof/>
+            </w:rPr>
+            <w:instrText xml:space="preserve"> </w:instrText>
+          </w:r>
+          <w:r>
+            <w:rPr>
+              <w:rStyle w:val="Hyperlink"/>
+              <w:noProof/>
+            </w:rPr>
+          </w:r>
+          <w:r>
+            <w:rPr>
+              <w:rStyle w:val="Hyperlink"/>
+              <w:noProof/>
+            </w:rPr>
+            <w:fldChar w:fldCharType="separate"/>
+          </w:r>
+          <w:r>
+            <w:rPr>
+              <w:rStyle w:val="Hyperlink"/>
+              <w:b/>
+              <w:noProof/>
+            </w:rPr>
+            <w:t>Version History</w:t>
+          </w:r>
+          <w:r>
+            <w:rPr>
+              <w:noProof/>
+              <w:webHidden/>
+            </w:rPr>
+            <w:tab/>
+          </w:r>
+          <w:r>
+            <w:rPr>
+              <w:noProof/>
+              <w:webHidden/>
+            </w:rPr>
+            <w:fldChar w:fldCharType="begin"/>
+          </w:r>
+          <w:r>
+            <w:rPr>
+              <w:noProof/>
+              <w:webHidden/>
+            </w:rPr>
+            <w:instrText xml:space="preserve"> PAGEREF _Toc466906046 \h </w:instrText>
+          </w:r>
+          <w:r>
+            <w:rPr>
+              <w:noProof/>
+              <w:webHidden/>
+            </w:rPr>
+          </w:r>
+          <w:r>
+            <w:rPr>
+              <w:noProof/>
+              <w:webHidden/>
+            </w:rPr>
+            <w:fldChar w:fldCharType="separate"/>
+          </w:r>
+          <w:r>
+            <w:rPr>
+              <w:noProof/>
+              <w:webHidden/>
+            </w:rPr>
+            <w:t>3</w:t>
+          </w:r>
+          <w:r>
+            <w:rPr>
+              <w:noProof/>
+              <w:webHidden/>
+            </w:rPr>
+            <w:fldChar w:fldCharType="end"/>
+          </w:r>
+          <w:r>
+            <w:rPr>
+              <w:rStyle w:val="Hyperlink"/>
+              <w:noProof/>
+            </w:rPr>
+            <w:fldChar w:fldCharType="end"/>
+          </w:r>
+        </w:p>
+        <w:p>
+          <w:pPr>
+            <w:pStyle w:val="TOC1"/>
+            <w:tabs>
+              <w:tab w:val="left" w:pos="440"/>
+              <w:tab w:val="right" w:pos="9350"/>
+            </w:tabs>
+            <w:rPr>
+              <w:noProof/>
+              <w:lang w:eastAsia="en-CA"/>
+            </w:rPr>
+          </w:pPr>
+          <w:hyperlink w:anchor="_Toc466906047" w:history="1">
             <w:r>
               <w:rPr>
                 <w:rStyle w:val="Hyperlink"/>
                 <w:b/>
                 <w:noProof/>
               </w:rPr>
-              <w:t>Version History</w:t>
-            </w:r>
-            <w:r>
-              <w:rPr>
-                <w:noProof/>
-                <w:webHidden/>
+              <w:t>I.</w:t>
+            </w:r>
+            <w:r>
+              <w:rPr>
+                <w:noProof/>
+                <w:lang w:eastAsia="en-CA"/>
               </w:rPr>
               <w:tab/>
             </w:r>
             <w:r>
               <w:rPr>
+                <w:rStyle w:val="Hyperlink"/>
+                <w:b/>
+                <w:noProof/>
+              </w:rPr>
+              <w:t>Detailed Game Description</w:t>
+            </w:r>
+            <w:r>
+              <w:rPr>
+                <w:noProof/>
+                <w:webHidden/>
+              </w:rPr>
+              <w:tab/>
+            </w:r>
+            <w:r>
+              <w:rPr>
                 <w:noProof/>
                 <w:webHidden/>
               </w:rPr>
@@ -911,7 +1045,7 @@
                 <w:noProof/>
                 <w:webHidden/>
               </w:rPr>
-              <w:instrText xml:space="preserve"> PAGEREF _Toc466628522 \h </w:instrText>
+              <w:instrText xml:space="preserve"> PAGEREF _Toc466906047 \h </w:instrText>
             </w:r>
             <w:r>
               <w:rPr>
@@ -954,14 +1088,15 @@
               <w:lang w:eastAsia="en-CA"/>
             </w:rPr>
           </w:pPr>
-          <w:hyperlink w:anchor="_Toc466628523" w:history="1">
+          <w:hyperlink w:anchor="_Toc466906048" w:history="1">
             <w:r>
               <w:rPr>
                 <w:rStyle w:val="Hyperlink"/>
                 <w:b/>
-                <w:noProof/>
-              </w:rPr>
-              <w:t>I.</w:t>
+                <w:i/>
+                <w:noProof/>
+              </w:rPr>
+              <w:t>II.</w:t>
             </w:r>
             <w:r>
               <w:rPr>
@@ -976,7 +1111,7 @@
                 <w:b/>
                 <w:noProof/>
               </w:rPr>
-              <w:t>Detailed Game Description</w:t>
+              <w:t>Controls</w:t>
             </w:r>
             <w:r>
               <w:rPr>
@@ -997,7 +1132,7 @@
                 <w:noProof/>
                 <w:webHidden/>
               </w:rPr>
-              <w:instrText xml:space="preserve"> PAGEREF _Toc466628523 \h </w:instrText>
+              <w:instrText xml:space="preserve"> PAGEREF _Toc466906048 \h </w:instrText>
             </w:r>
             <w:r>
               <w:rPr>
@@ -1018,6 +1153,179 @@
                 <w:webHidden/>
               </w:rPr>
               <w:t>3</w:t>
+            </w:r>
+            <w:r>
+              <w:rPr>
+                <w:noProof/>
+                <w:webHidden/>
+              </w:rPr>
+              <w:fldChar w:fldCharType="end"/>
+            </w:r>
+          </w:hyperlink>
+        </w:p>
+        <w:p>
+          <w:pPr>
+            <w:pStyle w:val="TOC1"/>
+            <w:tabs>
+              <w:tab w:val="left" w:pos="660"/>
+              <w:tab w:val="right" w:pos="9350"/>
+            </w:tabs>
+            <w:rPr>
+              <w:noProof/>
+              <w:lang w:eastAsia="en-CA"/>
+            </w:rPr>
+          </w:pPr>
+          <w:hyperlink w:anchor="_Toc466906049" w:history="1">
+            <w:r>
+              <w:rPr>
+                <w:rStyle w:val="Hyperlink"/>
+                <w:b/>
+                <w:i/>
+                <w:noProof/>
+              </w:rPr>
+              <w:t>III.</w:t>
+            </w:r>
+            <w:r>
+              <w:rPr>
+                <w:noProof/>
+                <w:lang w:eastAsia="en-CA"/>
+              </w:rPr>
+              <w:tab/>
+            </w:r>
+            <w:r>
+              <w:rPr>
+                <w:rStyle w:val="Hyperlink"/>
+                <w:b/>
+                <w:noProof/>
+              </w:rPr>
+              <w:t>Interface Sketch</w:t>
+            </w:r>
+            <w:r>
+              <w:rPr>
+                <w:noProof/>
+                <w:webHidden/>
+              </w:rPr>
+              <w:tab/>
+            </w:r>
+            <w:r>
+              <w:rPr>
+                <w:noProof/>
+                <w:webHidden/>
+              </w:rPr>
+              <w:fldChar w:fldCharType="begin"/>
+            </w:r>
+            <w:r>
+              <w:rPr>
+                <w:noProof/>
+                <w:webHidden/>
+              </w:rPr>
+              <w:instrText xml:space="preserve"> PAGEREF _Toc466906049 \h </w:instrText>
+            </w:r>
+            <w:r>
+              <w:rPr>
+                <w:noProof/>
+                <w:webHidden/>
+              </w:rPr>
+            </w:r>
+            <w:r>
+              <w:rPr>
+                <w:noProof/>
+                <w:webHidden/>
+              </w:rPr>
+              <w:fldChar w:fldCharType="separate"/>
+            </w:r>
+            <w:r>
+              <w:rPr>
+                <w:noProof/>
+                <w:webHidden/>
+              </w:rPr>
+              <w:t>3</w:t>
+            </w:r>
+            <w:r>
+              <w:rPr>
+                <w:noProof/>
+                <w:webHidden/>
+              </w:rPr>
+              <w:fldChar w:fldCharType="end"/>
+            </w:r>
+          </w:hyperlink>
+        </w:p>
+        <w:p>
+          <w:pPr>
+            <w:pStyle w:val="TOC1"/>
+            <w:tabs>
+              <w:tab w:val="left" w:pos="660"/>
+              <w:tab w:val="right" w:pos="9350"/>
+            </w:tabs>
+            <w:rPr>
+              <w:noProof/>
+              <w:lang w:eastAsia="en-CA"/>
+            </w:rPr>
+          </w:pPr>
+          <w:hyperlink w:anchor="_Toc466906050" w:history="1">
+            <w:r>
+              <w:rPr>
+                <w:rStyle w:val="Hyperlink"/>
+                <w:b/>
+                <w:noProof/>
+              </w:rPr>
+              <w:t>IV.</w:t>
+            </w:r>
+            <w:r>
+              <w:rPr>
+                <w:noProof/>
+                <w:lang w:eastAsia="en-CA"/>
+              </w:rPr>
+              <w:tab/>
+            </w:r>
+            <w:r>
+              <w:rPr>
+                <w:rStyle w:val="Hyperlink"/>
+                <w:b/>
+                <w:noProof/>
+              </w:rPr>
+              <w:t>Menu and Screen Descriptions</w:t>
+            </w:r>
+            <w:r>
+              <w:rPr>
+                <w:noProof/>
+                <w:webHidden/>
+              </w:rPr>
+              <w:tab/>
+            </w:r>
+            <w:r>
+              <w:rPr>
+                <w:noProof/>
+                <w:webHidden/>
+              </w:rPr>
+              <w:fldChar w:fldCharType="begin"/>
+            </w:r>
+            <w:r>
+              <w:rPr>
+                <w:noProof/>
+                <w:webHidden/>
+              </w:rPr>
+              <w:instrText xml:space="preserve"> PAGEREF _Toc466906050 \h </w:instrText>
+            </w:r>
+            <w:r>
+              <w:rPr>
+                <w:noProof/>
+                <w:webHidden/>
+              </w:rPr>
+            </w:r>
+            <w:r>
+              <w:rPr>
+                <w:noProof/>
+                <w:webHidden/>
+              </w:rPr>
+              <w:fldChar w:fldCharType="separate"/>
+            </w:r>
+            <w:r>
+              <w:rPr>
+                <w:noProof/>
+                <w:webHidden/>
+              </w:rPr>
+              <w:t>4</w:t>
             </w:r>
             <w:r>
               <w:rPr>
@@ -1040,15 +1348,14 @@
               <w:lang w:eastAsia="en-CA"/>
             </w:rPr>
           </w:pPr>
-          <w:hyperlink w:anchor="_Toc466628524" w:history="1">
+          <w:hyperlink w:anchor="_Toc466906051" w:history="1">
             <w:r>
               <w:rPr>
                 <w:rStyle w:val="Hyperlink"/>
                 <w:b/>
-                <w:i/>
-                <w:noProof/>
-              </w:rPr>
-              <w:t>II.</w:t>
+                <w:noProof/>
+              </w:rPr>
+              <w:t>V.</w:t>
             </w:r>
             <w:r>
               <w:rPr>
@@ -1063,7 +1370,7 @@
                 <w:b/>
                 <w:noProof/>
               </w:rPr>
-              <w:t>Controls</w:t>
+              <w:t>Characters / Vehicles</w:t>
             </w:r>
             <w:r>
               <w:rPr>
@@ -1084,7 +1391,7 @@
                 <w:noProof/>
                 <w:webHidden/>
               </w:rPr>
-              <w:instrText xml:space="preserve"> PAGEREF _Toc466628524 \h </w:instrText>
+              <w:instrText xml:space="preserve"> PAGEREF _Toc466906051 \h </w:instrText>
             </w:r>
             <w:r>
               <w:rPr>
@@ -1104,7 +1411,7 @@
                 <w:noProof/>
                 <w:webHidden/>
               </w:rPr>
-              <w:t>3</w:t>
+              <w:t>4</w:t>
             </w:r>
             <w:r>
               <w:rPr>
@@ -1127,15 +1434,14 @@
               <w:lang w:eastAsia="en-CA"/>
             </w:rPr>
           </w:pPr>
-          <w:hyperlink w:anchor="_Toc466628525" w:history="1">
+          <w:hyperlink w:anchor="_Toc466906052" w:history="1">
             <w:r>
               <w:rPr>
                 <w:rStyle w:val="Hyperlink"/>
                 <w:b/>
-                <w:i/>
-                <w:noProof/>
-              </w:rPr>
-              <w:t>III.</w:t>
+                <w:noProof/>
+              </w:rPr>
+              <w:t>VI.</w:t>
             </w:r>
             <w:r>
               <w:rPr>
@@ -1150,7 +1456,7 @@
                 <w:b/>
                 <w:noProof/>
               </w:rPr>
-              <w:t>Interface Sketch</w:t>
+              <w:t>Enemies</w:t>
             </w:r>
             <w:r>
               <w:rPr>
@@ -1171,7 +1477,7 @@
                 <w:noProof/>
                 <w:webHidden/>
               </w:rPr>
-              <w:instrText xml:space="preserve"> PAGEREF _Toc466628525 \h </w:instrText>
+              <w:instrText xml:space="preserve"> PAGEREF _Toc466906052 \h </w:instrText>
             </w:r>
             <w:r>
               <w:rPr>
@@ -1191,7 +1497,7 @@
                 <w:noProof/>
                 <w:webHidden/>
               </w:rPr>
-              <w:t>3</w:t>
+              <w:t>5</w:t>
             </w:r>
             <w:r>
               <w:rPr>
@@ -1214,14 +1520,14 @@
               <w:lang w:eastAsia="en-CA"/>
             </w:rPr>
           </w:pPr>
-          <w:hyperlink w:anchor="_Toc466628526" w:history="1">
+          <w:hyperlink w:anchor="_Toc466906053" w:history="1">
             <w:r>
               <w:rPr>
                 <w:rStyle w:val="Hyperlink"/>
                 <w:b/>
                 <w:noProof/>
               </w:rPr>
-              <w:t>IV.</w:t>
+              <w:t>VII.</w:t>
             </w:r>
             <w:r>
               <w:rPr>
@@ -1236,7 +1542,7 @@
                 <w:b/>
                 <w:noProof/>
               </w:rPr>
-              <w:t>Menu and Screen Descriptions</w:t>
+              <w:t>Scripts</w:t>
             </w:r>
             <w:r>
               <w:rPr>
@@ -1257,7 +1563,7 @@
                 <w:noProof/>
                 <w:webHidden/>
               </w:rPr>
-              <w:instrText xml:space="preserve"> PAGEREF _Toc466628526 \h </w:instrText>
+              <w:instrText xml:space="preserve"> PAGEREF _Toc466906053 \h </w:instrText>
             </w:r>
             <w:r>
               <w:rPr>
@@ -1277,7 +1583,180 @@
                 <w:noProof/>
                 <w:webHidden/>
               </w:rPr>
-              <w:t>3</w:t>
+              <w:t>5</w:t>
+            </w:r>
+            <w:r>
+              <w:rPr>
+                <w:noProof/>
+                <w:webHidden/>
+              </w:rPr>
+              <w:fldChar w:fldCharType="end"/>
+            </w:r>
+          </w:hyperlink>
+        </w:p>
+        <w:p>
+          <w:pPr>
+            <w:pStyle w:val="TOC1"/>
+            <w:tabs>
+              <w:tab w:val="left" w:pos="660"/>
+              <w:tab w:val="right" w:pos="9350"/>
+            </w:tabs>
+            <w:rPr>
+              <w:noProof/>
+              <w:lang w:eastAsia="en-CA"/>
+            </w:rPr>
+          </w:pPr>
+          <w:hyperlink w:anchor="_Toc466906054" w:history="1">
+            <w:r>
+              <w:rPr>
+                <w:rStyle w:val="Hyperlink"/>
+                <w:b/>
+                <w:i/>
+                <w:noProof/>
+              </w:rPr>
+              <w:t>VIII.</w:t>
+            </w:r>
+            <w:r>
+              <w:rPr>
+                <w:noProof/>
+                <w:lang w:eastAsia="en-CA"/>
+              </w:rPr>
+              <w:tab/>
+            </w:r>
+            <w:r>
+              <w:rPr>
+                <w:rStyle w:val="Hyperlink"/>
+                <w:b/>
+                <w:noProof/>
+              </w:rPr>
+              <w:t>Scoring</w:t>
+            </w:r>
+            <w:r>
+              <w:rPr>
+                <w:noProof/>
+                <w:webHidden/>
+              </w:rPr>
+              <w:tab/>
+            </w:r>
+            <w:r>
+              <w:rPr>
+                <w:noProof/>
+                <w:webHidden/>
+              </w:rPr>
+              <w:fldChar w:fldCharType="begin"/>
+            </w:r>
+            <w:r>
+              <w:rPr>
+                <w:noProof/>
+                <w:webHidden/>
+              </w:rPr>
+              <w:instrText xml:space="preserve"> PAGEREF _Toc466906054 \h </w:instrText>
+            </w:r>
+            <w:r>
+              <w:rPr>
+                <w:noProof/>
+                <w:webHidden/>
+              </w:rPr>
+            </w:r>
+            <w:r>
+              <w:rPr>
+                <w:noProof/>
+                <w:webHidden/>
+              </w:rPr>
+              <w:fldChar w:fldCharType="separate"/>
+            </w:r>
+            <w:r>
+              <w:rPr>
+                <w:noProof/>
+                <w:webHidden/>
+              </w:rPr>
+              <w:t>5</w:t>
+            </w:r>
+            <w:r>
+              <w:rPr>
+                <w:noProof/>
+                <w:webHidden/>
+              </w:rPr>
+              <w:fldChar w:fldCharType="end"/>
+            </w:r>
+          </w:hyperlink>
+        </w:p>
+        <w:p>
+          <w:pPr>
+            <w:pStyle w:val="TOC1"/>
+            <w:tabs>
+              <w:tab w:val="left" w:pos="660"/>
+              <w:tab w:val="right" w:pos="9350"/>
+            </w:tabs>
+            <w:rPr>
+              <w:noProof/>
+              <w:lang w:eastAsia="en-CA"/>
+            </w:rPr>
+          </w:pPr>
+          <w:hyperlink w:anchor="_Toc466906055" w:history="1">
+            <w:r>
+              <w:rPr>
+                <w:rStyle w:val="Hyperlink"/>
+                <w:b/>
+                <w:noProof/>
+              </w:rPr>
+              <w:t>IX.</w:t>
+            </w:r>
+            <w:r>
+              <w:rPr>
+                <w:noProof/>
+                <w:lang w:eastAsia="en-CA"/>
+              </w:rPr>
+              <w:tab/>
+            </w:r>
+            <w:r>
+              <w:rPr>
+                <w:rStyle w:val="Hyperlink"/>
+                <w:b/>
+                <w:noProof/>
+              </w:rPr>
+              <w:t>Sound Index</w:t>
+            </w:r>
+            <w:r>
+              <w:rPr>
+                <w:noProof/>
+                <w:webHidden/>
+              </w:rPr>
+              <w:tab/>
+            </w:r>
+            <w:r>
+              <w:rPr>
+                <w:noProof/>
+                <w:webHidden/>
+              </w:rPr>
+              <w:fldChar w:fldCharType="begin"/>
+            </w:r>
+            <w:r>
+              <w:rPr>
+                <w:noProof/>
+                <w:webHidden/>
+              </w:rPr>
+              <w:instrText xml:space="preserve"> PAGEREF _Toc466906055 \h </w:instrText>
+            </w:r>
+            <w:r>
+              <w:rPr>
+                <w:noProof/>
+                <w:webHidden/>
+              </w:rPr>
+            </w:r>
+            <w:r>
+              <w:rPr>
+                <w:noProof/>
+                <w:webHidden/>
+              </w:rPr>
+              <w:fldChar w:fldCharType="separate"/>
+            </w:r>
+            <w:r>
+              <w:rPr>
+                <w:noProof/>
+                <w:webHidden/>
+              </w:rPr>
+              <w:t>5</w:t>
             </w:r>
             <w:r>
               <w:rPr>
@@ -1300,14 +1779,14 @@
               <w:lang w:eastAsia="en-CA"/>
             </w:rPr>
           </w:pPr>
-          <w:hyperlink w:anchor="_Toc466628527" w:history="1">
+          <w:hyperlink w:anchor="_Toc466906056" w:history="1">
             <w:r>
               <w:rPr>
                 <w:rStyle w:val="Hyperlink"/>
                 <w:b/>
                 <w:noProof/>
               </w:rPr>
-              <w:t>V.</w:t>
+              <w:t>X.</w:t>
             </w:r>
             <w:r>
               <w:rPr>
@@ -1322,7 +1801,7 @@
                 <w:b/>
                 <w:noProof/>
               </w:rPr>
-              <w:t>Characters / Vehicles</w:t>
+              <w:t>Art / Multimedia Index</w:t>
             </w:r>
             <w:r>
               <w:rPr>
@@ -1343,7 +1822,7 @@
                 <w:noProof/>
                 <w:webHidden/>
               </w:rPr>
-              <w:instrText xml:space="preserve"> PAGEREF _Toc466628527 \h </w:instrText>
+              <w:instrText xml:space="preserve"> PAGEREF _Toc466906056 \h </w:instrText>
             </w:r>
             <w:r>
               <w:rPr>
@@ -1363,438 +1842,7 @@
                 <w:noProof/>
                 <w:webHidden/>
               </w:rPr>
-              <w:t>4</w:t>
-            </w:r>
-            <w:r>
-              <w:rPr>
-                <w:noProof/>
-                <w:webHidden/>
-              </w:rPr>
-              <w:fldChar w:fldCharType="end"/>
-            </w:r>
-          </w:hyperlink>
-        </w:p>
-        <w:p>
-          <w:pPr>
-            <w:pStyle w:val="TOC1"/>
-            <w:tabs>
-              <w:tab w:val="left" w:pos="660"/>
-              <w:tab w:val="right" w:pos="9350"/>
-            </w:tabs>
-            <w:rPr>
-              <w:noProof/>
-              <w:lang w:eastAsia="en-CA"/>
-            </w:rPr>
-          </w:pPr>
-          <w:hyperlink w:anchor="_Toc466628528" w:history="1">
-            <w:r>
-              <w:rPr>
-                <w:rStyle w:val="Hyperlink"/>
-                <w:b/>
-                <w:noProof/>
-              </w:rPr>
-              <w:t>VI.</w:t>
-            </w:r>
-            <w:r>
-              <w:rPr>
-                <w:noProof/>
-                <w:lang w:eastAsia="en-CA"/>
-              </w:rPr>
-              <w:tab/>
-            </w:r>
-            <w:r>
-              <w:rPr>
-                <w:rStyle w:val="Hyperlink"/>
-                <w:b/>
-                <w:noProof/>
-              </w:rPr>
-              <w:t>Enemies</w:t>
-            </w:r>
-            <w:r>
-              <w:rPr>
-                <w:noProof/>
-                <w:webHidden/>
-              </w:rPr>
-              <w:tab/>
-            </w:r>
-            <w:r>
-              <w:rPr>
-                <w:noProof/>
-                <w:webHidden/>
-              </w:rPr>
-              <w:fldChar w:fldCharType="begin"/>
-            </w:r>
-            <w:r>
-              <w:rPr>
-                <w:noProof/>
-                <w:webHidden/>
-              </w:rPr>
-              <w:instrText xml:space="preserve"> PAGEREF _Toc466628528 \h </w:instrText>
-            </w:r>
-            <w:r>
-              <w:rPr>
-                <w:noProof/>
-                <w:webHidden/>
-              </w:rPr>
-            </w:r>
-            <w:r>
-              <w:rPr>
-                <w:noProof/>
-                <w:webHidden/>
-              </w:rPr>
-              <w:fldChar w:fldCharType="separate"/>
-            </w:r>
-            <w:r>
-              <w:rPr>
-                <w:noProof/>
-                <w:webHidden/>
-              </w:rPr>
-              <w:t>4</w:t>
-            </w:r>
-            <w:r>
-              <w:rPr>
-                <w:noProof/>
-                <w:webHidden/>
-              </w:rPr>
-              <w:fldChar w:fldCharType="end"/>
-            </w:r>
-          </w:hyperlink>
-        </w:p>
-        <w:p>
-          <w:pPr>
-            <w:pStyle w:val="TOC1"/>
-            <w:tabs>
-              <w:tab w:val="left" w:pos="660"/>
-              <w:tab w:val="right" w:pos="9350"/>
-            </w:tabs>
-            <w:rPr>
-              <w:noProof/>
-              <w:lang w:eastAsia="en-CA"/>
-            </w:rPr>
-          </w:pPr>
-          <w:hyperlink w:anchor="_Toc466628529" w:history="1">
-            <w:r>
-              <w:rPr>
-                <w:rStyle w:val="Hyperlink"/>
-                <w:b/>
-                <w:noProof/>
-              </w:rPr>
-              <w:t>VII.</w:t>
-            </w:r>
-            <w:r>
-              <w:rPr>
-                <w:noProof/>
-                <w:lang w:eastAsia="en-CA"/>
-              </w:rPr>
-              <w:tab/>
-            </w:r>
-            <w:r>
-              <w:rPr>
-                <w:rStyle w:val="Hyperlink"/>
-                <w:b/>
-                <w:noProof/>
-              </w:rPr>
-              <w:t>Scripts</w:t>
-            </w:r>
-            <w:r>
-              <w:rPr>
-                <w:noProof/>
-                <w:webHidden/>
-              </w:rPr>
-              <w:tab/>
-            </w:r>
-            <w:r>
-              <w:rPr>
-                <w:noProof/>
-                <w:webHidden/>
-              </w:rPr>
-              <w:fldChar w:fldCharType="begin"/>
-            </w:r>
-            <w:r>
-              <w:rPr>
-                <w:noProof/>
-                <w:webHidden/>
-              </w:rPr>
-              <w:instrText xml:space="preserve"> PAGEREF _Toc466628529 \h </w:instrText>
-            </w:r>
-            <w:r>
-              <w:rPr>
-                <w:noProof/>
-                <w:webHidden/>
-              </w:rPr>
-            </w:r>
-            <w:r>
-              <w:rPr>
-                <w:noProof/>
-                <w:webHidden/>
-              </w:rPr>
-              <w:fldChar w:fldCharType="separate"/>
-            </w:r>
-            <w:r>
-              <w:rPr>
-                <w:noProof/>
-                <w:webHidden/>
-              </w:rPr>
-              <w:t>4</w:t>
-            </w:r>
-            <w:r>
-              <w:rPr>
-                <w:noProof/>
-                <w:webHidden/>
-              </w:rPr>
-              <w:fldChar w:fldCharType="end"/>
-            </w:r>
-          </w:hyperlink>
-        </w:p>
-        <w:p>
-          <w:pPr>
-            <w:pStyle w:val="TOC1"/>
-            <w:tabs>
-              <w:tab w:val="left" w:pos="660"/>
-              <w:tab w:val="right" w:pos="9350"/>
-            </w:tabs>
-            <w:rPr>
-              <w:noProof/>
-              <w:lang w:eastAsia="en-CA"/>
-            </w:rPr>
-          </w:pPr>
-          <w:hyperlink w:anchor="_Toc466628530" w:history="1">
-            <w:r>
-              <w:rPr>
-                <w:rStyle w:val="Hyperlink"/>
-                <w:b/>
-                <w:i/>
-                <w:noProof/>
-              </w:rPr>
-              <w:t>VIII.</w:t>
-            </w:r>
-            <w:r>
-              <w:rPr>
-                <w:noProof/>
-                <w:lang w:eastAsia="en-CA"/>
-              </w:rPr>
-              <w:tab/>
-            </w:r>
-            <w:r>
-              <w:rPr>
-                <w:rStyle w:val="Hyperlink"/>
-                <w:b/>
-                <w:noProof/>
-              </w:rPr>
-              <w:t>Scoring</w:t>
-            </w:r>
-            <w:r>
-              <w:rPr>
-                <w:noProof/>
-                <w:webHidden/>
-              </w:rPr>
-              <w:tab/>
-            </w:r>
-            <w:r>
-              <w:rPr>
-                <w:noProof/>
-                <w:webHidden/>
-              </w:rPr>
-              <w:fldChar w:fldCharType="begin"/>
-            </w:r>
-            <w:r>
-              <w:rPr>
-                <w:noProof/>
-                <w:webHidden/>
-              </w:rPr>
-              <w:instrText xml:space="preserve"> PAGEREF _Toc466628530 \h </w:instrText>
-            </w:r>
-            <w:r>
-              <w:rPr>
-                <w:noProof/>
-                <w:webHidden/>
-              </w:rPr>
-            </w:r>
-            <w:r>
-              <w:rPr>
-                <w:noProof/>
-                <w:webHidden/>
-              </w:rPr>
-              <w:fldChar w:fldCharType="separate"/>
-            </w:r>
-            <w:r>
-              <w:rPr>
-                <w:noProof/>
-                <w:webHidden/>
-              </w:rPr>
-              <w:t>4</w:t>
-            </w:r>
-            <w:r>
-              <w:rPr>
-                <w:noProof/>
-                <w:webHidden/>
-              </w:rPr>
-              <w:fldChar w:fldCharType="end"/>
-            </w:r>
-          </w:hyperlink>
-        </w:p>
-        <w:p>
-          <w:pPr>
-            <w:pStyle w:val="TOC1"/>
-            <w:tabs>
-              <w:tab w:val="left" w:pos="660"/>
-              <w:tab w:val="right" w:pos="9350"/>
-            </w:tabs>
-            <w:rPr>
-              <w:noProof/>
-              <w:lang w:eastAsia="en-CA"/>
-            </w:rPr>
-          </w:pPr>
-          <w:hyperlink w:anchor="_Toc466628531" w:history="1">
-            <w:r>
-              <w:rPr>
-                <w:rStyle w:val="Hyperlink"/>
-                <w:b/>
-                <w:noProof/>
-              </w:rPr>
-              <w:t>IX.</w:t>
-            </w:r>
-            <w:r>
-              <w:rPr>
-                <w:noProof/>
-                <w:lang w:eastAsia="en-CA"/>
-              </w:rPr>
-              <w:tab/>
-            </w:r>
-            <w:r>
-              <w:rPr>
-                <w:rStyle w:val="Hyperlink"/>
-                <w:b/>
-                <w:noProof/>
-              </w:rPr>
-              <w:t>Sound Index</w:t>
-            </w:r>
-            <w:r>
-              <w:rPr>
-                <w:noProof/>
-                <w:webHidden/>
-              </w:rPr>
-              <w:tab/>
-            </w:r>
-            <w:r>
-              <w:rPr>
-                <w:noProof/>
-                <w:webHidden/>
-              </w:rPr>
-              <w:fldChar w:fldCharType="begin"/>
-            </w:r>
-            <w:r>
-              <w:rPr>
-                <w:noProof/>
-                <w:webHidden/>
-              </w:rPr>
-              <w:instrText xml:space="preserve"> PAGEREF _Toc466628531 \h </w:instrText>
-            </w:r>
-            <w:r>
-              <w:rPr>
-                <w:noProof/>
-                <w:webHidden/>
-              </w:rPr>
-            </w:r>
-            <w:r>
-              <w:rPr>
-                <w:noProof/>
-                <w:webHidden/>
-              </w:rPr>
-              <w:fldChar w:fldCharType="separate"/>
-            </w:r>
-            <w:r>
-              <w:rPr>
-                <w:noProof/>
-                <w:webHidden/>
-              </w:rPr>
-              <w:t>4</w:t>
-            </w:r>
-            <w:r>
-              <w:rPr>
-                <w:noProof/>
-                <w:webHidden/>
-              </w:rPr>
-              <w:fldChar w:fldCharType="end"/>
-            </w:r>
-          </w:hyperlink>
-        </w:p>
-        <w:p>
-          <w:pPr>
-            <w:pStyle w:val="TOC1"/>
-            <w:tabs>
-              <w:tab w:val="left" w:pos="440"/>
-              <w:tab w:val="right" w:pos="9350"/>
-            </w:tabs>
-            <w:rPr>
-              <w:noProof/>
-              <w:lang w:eastAsia="en-CA"/>
-            </w:rPr>
-          </w:pPr>
-          <w:hyperlink w:anchor="_Toc466628532" w:history="1">
-            <w:r>
-              <w:rPr>
-                <w:rStyle w:val="Hyperlink"/>
-                <w:b/>
-                <w:noProof/>
-              </w:rPr>
-              <w:t>X.</w:t>
-            </w:r>
-            <w:r>
-              <w:rPr>
-                <w:noProof/>
-                <w:lang w:eastAsia="en-CA"/>
-              </w:rPr>
-              <w:tab/>
-            </w:r>
-            <w:r>
-              <w:rPr>
-                <w:rStyle w:val="Hyperlink"/>
-                <w:b/>
-                <w:noProof/>
-              </w:rPr>
-              <w:t>Art / Multimedia Index</w:t>
-            </w:r>
-            <w:r>
-              <w:rPr>
-                <w:noProof/>
-                <w:webHidden/>
-              </w:rPr>
-              <w:tab/>
-            </w:r>
-            <w:r>
-              <w:rPr>
-                <w:noProof/>
-                <w:webHidden/>
-              </w:rPr>
-              <w:fldChar w:fldCharType="begin"/>
-            </w:r>
-            <w:r>
-              <w:rPr>
-                <w:noProof/>
-                <w:webHidden/>
-              </w:rPr>
-              <w:instrText xml:space="preserve"> PAGEREF _Toc466628532 \h </w:instrText>
-            </w:r>
-            <w:r>
-              <w:rPr>
-                <w:noProof/>
-                <w:webHidden/>
-              </w:rPr>
-            </w:r>
-            <w:r>
-              <w:rPr>
-                <w:noProof/>
-                <w:webHidden/>
-              </w:rPr>
-              <w:fldChar w:fldCharType="separate"/>
-            </w:r>
-            <w:r>
-              <w:rPr>
-                <w:noProof/>
-                <w:webHidden/>
-              </w:rPr>
-              <w:t>4</w:t>
+              <w:t>5</w:t>
             </w:r>
             <w:r>
               <w:rPr>
@@ -1844,8 +1892,6 @@
         </w:rPr>
         <w:br w:type="page"/>
       </w:r>
-      <w:bookmarkStart w:id="0" w:name="_GoBack"/>
-      <w:bookmarkEnd w:id="0"/>
     </w:p>
     <w:p>
       <w:pPr>
@@ -1857,7 +1903,7 @@
           <w:u w:val="single"/>
         </w:rPr>
       </w:pPr>
-      <w:bookmarkStart w:id="1" w:name="_Toc466628522"/>
+      <w:bookmarkStart w:id="1" w:name="_Toc466906046"/>
       <w:r>
         <w:rPr>
           <w:b/>
@@ -1877,7 +1923,7 @@
           <w:szCs w:val="24"/>
         </w:rPr>
       </w:pPr>
-      <w:hyperlink r:id="rId14" w:history="1">
+      <w:hyperlink r:id="rId16" w:history="1">
         <w:r>
           <w:rPr>
             <w:rStyle w:val="Hyperlink"/>
@@ -1901,10 +1947,10 @@
           <w:lang w:eastAsia="en-CA"/>
         </w:rPr>
         <w:drawing>
-          <wp:inline distT="0" distB="0" distL="0" distR="0" wp14:anchorId="7851A8AE" wp14:editId="0787D470">
-            <wp:extent cx="5943600" cy="1082675"/>
-            <wp:effectExtent l="0" t="0" r="0" b="3175"/>
-            <wp:docPr id="5" name="Picture 5"/>
+          <wp:inline distT="0" distB="0" distL="0" distR="0" wp14:anchorId="7D19AAFC" wp14:editId="20A32806">
+            <wp:extent cx="5943600" cy="2472055"/>
+            <wp:effectExtent l="0" t="0" r="0" b="4445"/>
+            <wp:docPr id="7" name="Picture 7"/>
             <wp:cNvGraphicFramePr>
               <a:graphicFrameLocks xmlns:a="http://schemas.openxmlformats.org/drawingml/2006/main" noChangeAspect="1"/>
             </wp:cNvGraphicFramePr>
@@ -1916,7 +1962,7 @@
                     <pic:cNvPicPr/>
                   </pic:nvPicPr>
                   <pic:blipFill>
-                    <a:blip r:embed="rId15"/>
+                    <a:blip r:embed="rId17"/>
                     <a:stretch>
                       <a:fillRect/>
                     </a:stretch>
@@ -1924,7 +1970,7 @@
                   <pic:spPr>
                     <a:xfrm>
                       <a:off x="0" y="0"/>
-                      <a:ext cx="5943600" cy="1082675"/>
+                      <a:ext cx="5943600" cy="2472055"/>
                     </a:xfrm>
                     <a:prstGeom prst="rect">
                       <a:avLst/>
@@ -2045,7 +2091,7 @@
           <w:szCs w:val="24"/>
         </w:rPr>
       </w:pPr>
-      <w:bookmarkStart w:id="2" w:name="_Toc466628523"/>
+      <w:bookmarkStart w:id="2" w:name="_Toc466906047"/>
       <w:r>
         <w:rPr>
           <w:b/>
@@ -2071,7 +2117,7 @@
           <w:sz w:val="24"/>
           <w:szCs w:val="24"/>
         </w:rPr>
-        <w:t>The player must collect food and avoid enemies to stay alive.</w:t>
+        <w:t>The player must collect food and avoid enemies</w:t>
       </w:r>
       <w:r>
         <w:rPr>
@@ -2079,7 +2125,31 @@
           <w:sz w:val="24"/>
           <w:szCs w:val="24"/>
         </w:rPr>
-        <w:t xml:space="preserve"> </w:t>
+        <w:t xml:space="preserve"> to stay alive. The player can shoot bullets at enemies to kill them.</w:t>
+      </w:r>
+      <w:r>
+        <w:rPr>
+          <w:i/>
+          <w:sz w:val="24"/>
+          <w:szCs w:val="24"/>
+        </w:rPr>
+        <w:t xml:space="preserve"> The player gains score </w:t>
+      </w:r>
+      <w:r>
+        <w:rPr>
+          <w:i/>
+          <w:sz w:val="24"/>
+          <w:szCs w:val="24"/>
+        </w:rPr>
+        <w:t>for</w:t>
+      </w:r>
+      <w:r>
+        <w:rPr>
+          <w:i/>
+          <w:sz w:val="24"/>
+          <w:szCs w:val="24"/>
+        </w:rPr>
+        <w:t xml:space="preserve"> food they collect, and they try to stay alive as long as they can.</w:t>
       </w:r>
     </w:p>
     <w:p>
@@ -2096,7 +2166,7 @@
           <w:szCs w:val="24"/>
         </w:rPr>
       </w:pPr>
-      <w:bookmarkStart w:id="3" w:name="_Toc466628524"/>
+      <w:bookmarkStart w:id="3" w:name="_Toc466906048"/>
       <w:r>
         <w:rPr>
           <w:b/>
@@ -2164,7 +2234,33 @@
           <w:sz w:val="24"/>
           <w:szCs w:val="24"/>
         </w:rPr>
-        <w:t xml:space="preserve"> Jumping is performed when the player presses the space bar on their keyboard.</w:t>
+        <w:t xml:space="preserve"> Jumping </w:t>
+      </w:r>
+      <w:proofErr w:type="gramStart"/>
+      <w:r>
+        <w:rPr>
+          <w:i/>
+          <w:sz w:val="24"/>
+          <w:szCs w:val="24"/>
+        </w:rPr>
+        <w:t>is performed</w:t>
+      </w:r>
+      <w:proofErr w:type="gramEnd"/>
+      <w:r>
+        <w:rPr>
+          <w:i/>
+          <w:sz w:val="24"/>
+          <w:szCs w:val="24"/>
+        </w:rPr>
+        <w:t xml:space="preserve"> when the player presses the space bar on their keyboard.</w:t>
+      </w:r>
+      <w:r>
+        <w:rPr>
+          <w:i/>
+          <w:sz w:val="24"/>
+          <w:szCs w:val="24"/>
+        </w:rPr>
+        <w:t xml:space="preserve"> The player can use the left mouse button or the “CTRL” button to shoot their weapon.</w:t>
       </w:r>
     </w:p>
     <w:p>
@@ -2191,7 +2287,7 @@
           <w:szCs w:val="24"/>
         </w:rPr>
       </w:pPr>
-      <w:bookmarkStart w:id="4" w:name="_Toc466628525"/>
+      <w:bookmarkStart w:id="4" w:name="_Toc466906049"/>
       <w:r>
         <w:rPr>
           <w:b/>
@@ -2226,6 +2322,7 @@
           <w:szCs w:val="24"/>
           <w:lang w:eastAsia="en-CA"/>
         </w:rPr>
+        <w:lastRenderedPageBreak/>
         <w:drawing>
           <wp:inline distT="0" distB="0" distL="0" distR="0">
             <wp:extent cx="5943600" cy="3343779"/>
@@ -2244,7 +2341,7 @@
                     </pic:cNvPicPr>
                   </pic:nvPicPr>
                   <pic:blipFill>
-                    <a:blip r:embed="rId16" cstate="print">
+                    <a:blip r:embed="rId18" cstate="print">
                       <a:extLst>
                         <a:ext uri="{28A0092B-C50C-407E-A947-70E740481C1C}">
                           <a14:useLocalDpi xmlns:a14="http://schemas.microsoft.com/office/drawing/2010/main" val="0"/>
@@ -2278,6 +2375,72 @@
     </w:p>
     <w:p>
       <w:pPr>
+        <w:rPr>
+          <w:i/>
+          <w:sz w:val="24"/>
+          <w:szCs w:val="24"/>
+        </w:rPr>
+      </w:pPr>
+      <w:r>
+        <w:rPr>
+          <w:i/>
+          <w:noProof/>
+          <w:sz w:val="24"/>
+          <w:szCs w:val="24"/>
+          <w:lang w:eastAsia="en-CA"/>
+        </w:rPr>
+        <w:drawing>
+          <wp:inline distT="0" distB="0" distL="0" distR="0">
+            <wp:extent cx="5943600" cy="3343779"/>
+            <wp:effectExtent l="0" t="0" r="0" b="9525"/>
+            <wp:docPr id="3" name="Picture 3" descr="C:\Users\Jason\AppData\Local\Microsoft\Windows\Temporary Internet Files\Content.Outlook\2U3JF1OL\20161114_165249.jpg"/>
+            <wp:cNvGraphicFramePr>
+              <a:graphicFrameLocks xmlns:a="http://schemas.openxmlformats.org/drawingml/2006/main" noChangeAspect="1"/>
+            </wp:cNvGraphicFramePr>
+            <a:graphic xmlns:a="http://schemas.openxmlformats.org/drawingml/2006/main">
+              <a:graphicData uri="http://schemas.openxmlformats.org/drawingml/2006/picture">
+                <pic:pic xmlns:pic="http://schemas.openxmlformats.org/drawingml/2006/picture">
+                  <pic:nvPicPr>
+                    <pic:cNvPr id="0" name="Picture 1" descr="C:\Users\Jason\AppData\Local\Microsoft\Windows\Temporary Internet Files\Content.Outlook\2U3JF1OL\20161114_165249.jpg"/>
+                    <pic:cNvPicPr>
+                      <a:picLocks noChangeAspect="1" noChangeArrowheads="1"/>
+                    </pic:cNvPicPr>
+                  </pic:nvPicPr>
+                  <pic:blipFill>
+                    <a:blip r:embed="rId19" cstate="print">
+                      <a:extLst>
+                        <a:ext uri="{28A0092B-C50C-407E-A947-70E740481C1C}">
+                          <a14:useLocalDpi xmlns:a14="http://schemas.microsoft.com/office/drawing/2010/main" val="0"/>
+                        </a:ext>
+                      </a:extLst>
+                    </a:blip>
+                    <a:srcRect/>
+                    <a:stretch>
+                      <a:fillRect/>
+                    </a:stretch>
+                  </pic:blipFill>
+                  <pic:spPr bwMode="auto">
+                    <a:xfrm>
+                      <a:off x="0" y="0"/>
+                      <a:ext cx="5943600" cy="3343779"/>
+                    </a:xfrm>
+                    <a:prstGeom prst="rect">
+                      <a:avLst/>
+                    </a:prstGeom>
+                    <a:noFill/>
+                    <a:ln>
+                      <a:noFill/>
+                    </a:ln>
+                  </pic:spPr>
+                </pic:pic>
+              </a:graphicData>
+            </a:graphic>
+          </wp:inline>
+        </w:drawing>
+      </w:r>
+    </w:p>
+    <w:p>
+      <w:pPr>
         <w:pStyle w:val="ListParagraph"/>
         <w:rPr>
           <w:b/>
@@ -2300,7 +2463,7 @@
           <w:szCs w:val="24"/>
         </w:rPr>
       </w:pPr>
-      <w:bookmarkStart w:id="5" w:name="_Toc466628526"/>
+      <w:bookmarkStart w:id="5" w:name="_Toc466906050"/>
       <w:r>
         <w:rPr>
           <w:b/>
@@ -2326,7 +2489,6 @@
           <w:sz w:val="24"/>
           <w:szCs w:val="24"/>
         </w:rPr>
-        <w:lastRenderedPageBreak/>
         <w:t>N/A</w:t>
       </w:r>
       <w:r>
@@ -2361,7 +2523,7 @@
           <w:szCs w:val="24"/>
         </w:rPr>
       </w:pPr>
-      <w:bookmarkStart w:id="6" w:name="_Toc466628527"/>
+      <w:bookmarkStart w:id="6" w:name="_Toc466906051"/>
       <w:r>
         <w:rPr>
           <w:b/>
@@ -2395,6 +2557,7 @@
           <w:sz w:val="24"/>
           <w:szCs w:val="24"/>
         </w:rPr>
+        <w:lastRenderedPageBreak/>
         <w:t xml:space="preserve">The </w:t>
       </w:r>
       <w:r>
@@ -2430,7 +2593,7 @@
           <w:szCs w:val="24"/>
         </w:rPr>
       </w:pPr>
-      <w:bookmarkStart w:id="7" w:name="_Toc466628528"/>
+      <w:bookmarkStart w:id="7" w:name="_Toc466906052"/>
       <w:r>
         <w:rPr>
           <w:b/>
@@ -2516,7 +2679,7 @@
           <w:szCs w:val="24"/>
         </w:rPr>
       </w:pPr>
-      <w:bookmarkStart w:id="8" w:name="_Toc466628529"/>
+      <w:bookmarkStart w:id="8" w:name="_Toc466906053"/>
       <w:r>
         <w:rPr>
           <w:b/>
@@ -2720,7 +2883,7 @@
           <w:szCs w:val="24"/>
         </w:rPr>
       </w:pPr>
-      <w:bookmarkStart w:id="9" w:name="_Toc466628530"/>
+      <w:bookmarkStart w:id="9" w:name="_Toc466906054"/>
       <w:r>
         <w:rPr>
           <w:b/>
@@ -2762,7 +2925,7 @@
           <w:sz w:val="24"/>
           <w:szCs w:val="24"/>
         </w:rPr>
-        <w:t>.</w:t>
+        <w:t>, and by killing enemies in the game.</w:t>
       </w:r>
     </w:p>
     <w:p>
@@ -2790,7 +2953,7 @@
           <w:szCs w:val="24"/>
         </w:rPr>
       </w:pPr>
-      <w:bookmarkStart w:id="10" w:name="_Toc466628531"/>
+      <w:bookmarkStart w:id="10" w:name="_Toc466906055"/>
       <w:r>
         <w:rPr>
           <w:b/>
@@ -2994,7 +3157,7 @@
           <w:szCs w:val="24"/>
         </w:rPr>
       </w:pPr>
-      <w:bookmarkStart w:id="11" w:name="_Toc466628532"/>
+      <w:bookmarkStart w:id="11" w:name="_Toc466906056"/>
       <w:r>
         <w:rPr>
           <w:b/>
@@ -3202,10 +3365,10 @@
       </w:pPr>
     </w:p>
     <w:sectPr>
-      <w:headerReference w:type="even" r:id="rId17"/>
-      <w:headerReference w:type="default" r:id="rId18"/>
-      <w:footerReference w:type="even" r:id="rId19"/>
-      <w:footerReference w:type="default" r:id="rId20"/>
+      <w:headerReference w:type="even" r:id="rId20"/>
+      <w:headerReference w:type="default" r:id="rId21"/>
+      <w:footerReference w:type="even" r:id="rId22"/>
+      <w:footerReference w:type="default" r:id="rId23"/>
       <w:pgSz w:w="12240" w:h="15840"/>
       <w:pgMar w:top="1440" w:right="1440" w:bottom="1440" w:left="1440" w:header="720" w:footer="720" w:gutter="0"/>
       <w:pgBorders w:offsetFrom="page">
@@ -3292,7 +3455,7 @@
         <w:rFonts w:asciiTheme="majorHAnsi" w:hAnsiTheme="majorHAnsi"/>
         <w:noProof/>
       </w:rPr>
-      <w:t>2</w:t>
+      <w:t>4</w:t>
     </w:r>
     <w:r>
       <w:rPr>
@@ -3367,7 +3530,7 @@
         <w:rFonts w:asciiTheme="majorHAnsi" w:hAnsiTheme="majorHAnsi"/>
         <w:noProof/>
       </w:rPr>
-      <w:t>3</w:t>
+      <w:t>5</w:t>
     </w:r>
     <w:r>
       <w:rPr>
@@ -4414,6 +4577,18 @@
       <w:szCs w:val="24"/>
     </w:rPr>
   </w:style>
+  <w:style w:type="character" w:styleId="FollowedHyperlink">
+    <w:name w:val="FollowedHyperlink"/>
+    <w:basedOn w:val="DefaultParagraphFont"/>
+    <w:uiPriority w:val="99"/>
+    <w:semiHidden/>
+    <w:unhideWhenUsed/>
+    <w:rsid w:val="00024898"/>
+    <w:rPr>
+      <w:color w:val="800080" w:themeColor="followedHyperlink"/>
+      <w:u w:val="single"/>
+    </w:rPr>
+  </w:style>
 </w:styles>
 </file>
 
@@ -4767,7 +4942,7 @@
 </file>
 
 <file path=customXml/itemProps5.xml><?xml version="1.0" encoding="utf-8"?>
-<ds:datastoreItem xmlns:ds="http://schemas.openxmlformats.org/officeDocument/2006/customXml" ds:itemID="{FE1AFA1B-EF5A-46BE-80B9-18E61041AAE3}">
+<ds:datastoreItem xmlns:ds="http://schemas.openxmlformats.org/officeDocument/2006/customXml" ds:itemID="{035501E3-40BC-428A-9860-978213F791D3}">
   <ds:schemaRefs>
     <ds:schemaRef ds:uri="http://schemas.openxmlformats.org/officeDocument/2006/bibliography"/>
   </ds:schemaRefs>

</xml_diff>

<commit_message>
button corrected, document finished
</commit_message>
<xml_diff>
--- a/StreetRunner_GDD.docx
+++ b/StreetRunner_GDD.docx
@@ -60,7 +60,7 @@
                   </w:tcPr>
                   <w:p>
                     <w:pPr>
-                      <w:pStyle w:val="NoSpacing"/>
+                      <w:pStyle w:val="Sinespaciado"/>
                       <w:jc w:val="center"/>
                       <w:rPr>
                         <w:rFonts w:asciiTheme="majorHAnsi" w:eastAsiaTheme="majorEastAsia" w:hAnsiTheme="majorHAnsi" w:cstheme="majorBidi"/>
@@ -110,7 +110,7 @@
                   </w:tcPr>
                   <w:p>
                     <w:pPr>
-                      <w:pStyle w:val="NoSpacing"/>
+                      <w:pStyle w:val="Sinespaciado"/>
                       <w:jc w:val="center"/>
                       <w:rPr>
                         <w:rFonts w:asciiTheme="majorHAnsi" w:eastAsiaTheme="majorEastAsia" w:hAnsiTheme="majorHAnsi" w:cstheme="majorBidi"/>
@@ -146,7 +146,7 @@
               </w:tcPr>
               <w:p>
                 <w:pPr>
-                  <w:pStyle w:val="NoSpacing"/>
+                  <w:pStyle w:val="Sinespaciado"/>
                   <w:jc w:val="center"/>
                   <w:rPr>
                     <w:rFonts w:asciiTheme="majorHAnsi" w:eastAsiaTheme="majorEastAsia" w:hAnsiTheme="majorHAnsi" w:cstheme="majorBidi"/>
@@ -214,55 +214,55 @@
               </w:tcPr>
               <w:p>
                 <w:pPr>
-                  <w:pStyle w:val="NoSpacing"/>
+                  <w:pStyle w:val="Sinespaciado"/>
                   <w:jc w:val="center"/>
                 </w:pPr>
               </w:p>
               <w:p>
                 <w:pPr>
-                  <w:pStyle w:val="NoSpacing"/>
+                  <w:pStyle w:val="Sinespaciado"/>
                   <w:jc w:val="center"/>
                 </w:pPr>
               </w:p>
               <w:p>
                 <w:pPr>
-                  <w:pStyle w:val="NoSpacing"/>
+                  <w:pStyle w:val="Sinespaciado"/>
                   <w:jc w:val="center"/>
                 </w:pPr>
               </w:p>
               <w:p>
                 <w:pPr>
-                  <w:pStyle w:val="NoSpacing"/>
+                  <w:pStyle w:val="Sinespaciado"/>
                   <w:jc w:val="center"/>
                 </w:pPr>
               </w:p>
               <w:p>
                 <w:pPr>
-                  <w:pStyle w:val="NoSpacing"/>
+                  <w:pStyle w:val="Sinespaciado"/>
                   <w:jc w:val="center"/>
                 </w:pPr>
               </w:p>
               <w:p>
                 <w:pPr>
-                  <w:pStyle w:val="NoSpacing"/>
+                  <w:pStyle w:val="Sinespaciado"/>
                   <w:jc w:val="center"/>
                 </w:pPr>
               </w:p>
               <w:p>
                 <w:pPr>
-                  <w:pStyle w:val="NoSpacing"/>
+                  <w:pStyle w:val="Sinespaciado"/>
                   <w:jc w:val="center"/>
                 </w:pPr>
               </w:p>
               <w:p>
                 <w:pPr>
-                  <w:pStyle w:val="NoSpacing"/>
+                  <w:pStyle w:val="Sinespaciado"/>
                   <w:jc w:val="center"/>
                 </w:pPr>
               </w:p>
               <w:p>
                 <w:pPr>
-                  <w:pStyle w:val="NoSpacing"/>
+                  <w:pStyle w:val="Sinespaciado"/>
                   <w:jc w:val="center"/>
                   <w:rPr>
                     <w:sz w:val="24"/>
@@ -279,13 +279,13 @@
               </w:p>
               <w:p>
                 <w:pPr>
-                  <w:pStyle w:val="NoSpacing"/>
+                  <w:pStyle w:val="Sinespaciado"/>
                   <w:jc w:val="center"/>
                 </w:pPr>
               </w:p>
               <w:p>
                 <w:pPr>
-                  <w:pStyle w:val="NoSpacing"/>
+                  <w:pStyle w:val="Sinespaciado"/>
                   <w:jc w:val="center"/>
                 </w:pPr>
                 <w:r>
@@ -329,7 +329,7 @@
               </w:p>
               <w:p>
                 <w:pPr>
-                  <w:pStyle w:val="NoSpacing"/>
+                  <w:pStyle w:val="Sinespaciado"/>
                   <w:jc w:val="center"/>
                 </w:pPr>
                 <w:r>
@@ -338,19 +338,19 @@
               </w:p>
               <w:p>
                 <w:pPr>
-                  <w:pStyle w:val="NoSpacing"/>
+                  <w:pStyle w:val="Sinespaciado"/>
                   <w:jc w:val="center"/>
                 </w:pPr>
               </w:p>
               <w:p>
                 <w:pPr>
-                  <w:pStyle w:val="NoSpacing"/>
+                  <w:pStyle w:val="Sinespaciado"/>
                   <w:jc w:val="center"/>
                 </w:pPr>
               </w:p>
               <w:p>
                 <w:pPr>
-                  <w:pStyle w:val="NoSpacing"/>
+                  <w:pStyle w:val="Sinespaciado"/>
                   <w:jc w:val="center"/>
                 </w:pPr>
               </w:p>
@@ -384,7 +384,7 @@
                   </w:tcPr>
                   <w:p>
                     <w:pPr>
-                      <w:pStyle w:val="NoSpacing"/>
+                      <w:pStyle w:val="Sinespaciado"/>
                       <w:jc w:val="center"/>
                       <w:rPr>
                         <w:b/>
@@ -431,7 +431,7 @@
               </w:tcPr>
               <w:p>
                 <w:pPr>
-                  <w:pStyle w:val="NoSpacing"/>
+                  <w:pStyle w:val="Sinespaciado"/>
                   <w:jc w:val="center"/>
                   <w:rPr>
                     <w:b/>
@@ -447,7 +447,7 @@
           <w:r>
             <w:rPr>
               <w:noProof/>
-              <w:lang w:eastAsia="en-CA"/>
+              <w:lang w:val="en-US" w:eastAsia="en-US"/>
             </w:rPr>
             <mc:AlternateContent>
               <mc:Choice Requires="wps">
@@ -511,7 +511,7 @@
                                 <w:r>
                                   <w:rPr>
                                     <w:noProof/>
-                                    <w:lang w:eastAsia="en-CA"/>
+                                    <w:lang w:val="en-US" w:eastAsia="en-US"/>
                                   </w:rPr>
                                   <w:drawing>
                                     <wp:inline distT="0" distB="0" distL="0" distR="0" wp14:anchorId="22203988" wp14:editId="3FFD2DE8">
@@ -552,7 +552,7 @@
                                 <w:r>
                                   <w:rPr>
                                     <w:noProof/>
-                                    <w:lang w:eastAsia="en-CA"/>
+                                    <w:lang w:val="en-US" w:eastAsia="en-US"/>
                                   </w:rPr>
                                   <w:drawing>
                                     <wp:inline distT="0" distB="0" distL="0" distR="0" wp14:anchorId="4924C9DA" wp14:editId="23607F66">
@@ -765,7 +765,7 @@
               </w:tcPr>
               <w:p>
                 <w:pPr>
-                  <w:pStyle w:val="NoSpacing"/>
+                  <w:pStyle w:val="Sinespaciado"/>
                   <w:jc w:val="center"/>
                   <w:rPr>
                     <w:sz w:val="24"/>
@@ -858,7 +858,7 @@
       <w:sdtContent>
         <w:p>
           <w:pPr>
-            <w:pStyle w:val="TOCHeading"/>
+            <w:pStyle w:val="TtulodeTDC"/>
           </w:pPr>
           <w:r>
             <w:t>Contents</w:t>
@@ -866,7 +866,7 @@
         </w:p>
         <w:p>
           <w:pPr>
-            <w:pStyle w:val="TOC1"/>
+            <w:pStyle w:val="TDC1"/>
             <w:tabs>
               <w:tab w:val="right" w:pos="9350"/>
             </w:tabs>
@@ -884,115 +884,68 @@
           <w:r>
             <w:fldChar w:fldCharType="separate"/>
           </w:r>
-          <w:bookmarkStart w:id="0" w:name="_GoBack"/>
-          <w:bookmarkEnd w:id="0"/>
-          <w:r>
-            <w:rPr>
-              <w:rStyle w:val="Hyperlink"/>
-              <w:noProof/>
-            </w:rPr>
-            <w:fldChar w:fldCharType="begin"/>
-          </w:r>
-          <w:r>
-            <w:rPr>
-              <w:rStyle w:val="Hyperlink"/>
-              <w:noProof/>
-            </w:rPr>
-            <w:instrText xml:space="preserve"> </w:instrText>
-          </w:r>
-          <w:r>
-            <w:rPr>
-              <w:noProof/>
-            </w:rPr>
-            <w:instrText>HYPERLINK \l "_Toc466906046"</w:instrText>
-          </w:r>
-          <w:r>
-            <w:rPr>
-              <w:rStyle w:val="Hyperlink"/>
-              <w:noProof/>
-            </w:rPr>
-            <w:instrText xml:space="preserve"> </w:instrText>
-          </w:r>
-          <w:r>
-            <w:rPr>
-              <w:rStyle w:val="Hyperlink"/>
-              <w:noProof/>
-            </w:rPr>
-          </w:r>
-          <w:r>
-            <w:rPr>
-              <w:rStyle w:val="Hyperlink"/>
-              <w:noProof/>
-            </w:rPr>
-            <w:fldChar w:fldCharType="separate"/>
-          </w:r>
-          <w:r>
-            <w:rPr>
-              <w:rStyle w:val="Hyperlink"/>
-              <w:b/>
-              <w:noProof/>
-            </w:rPr>
-            <w:t>Version History</w:t>
-          </w:r>
-          <w:r>
-            <w:rPr>
-              <w:noProof/>
-              <w:webHidden/>
-            </w:rPr>
-            <w:tab/>
-          </w:r>
-          <w:r>
-            <w:rPr>
-              <w:noProof/>
-              <w:webHidden/>
-            </w:rPr>
-            <w:fldChar w:fldCharType="begin"/>
-          </w:r>
-          <w:r>
-            <w:rPr>
-              <w:noProof/>
-              <w:webHidden/>
-            </w:rPr>
-            <w:instrText xml:space="preserve"> PAGEREF _Toc466906046 \h </w:instrText>
-          </w:r>
-          <w:r>
-            <w:rPr>
-              <w:noProof/>
-              <w:webHidden/>
-            </w:rPr>
-          </w:r>
-          <w:r>
-            <w:rPr>
-              <w:noProof/>
-              <w:webHidden/>
-            </w:rPr>
-            <w:fldChar w:fldCharType="separate"/>
-          </w:r>
-          <w:r>
-            <w:rPr>
-              <w:noProof/>
-              <w:webHidden/>
-            </w:rPr>
-            <w:t>3</w:t>
-          </w:r>
-          <w:r>
-            <w:rPr>
-              <w:noProof/>
-              <w:webHidden/>
-            </w:rPr>
-            <w:fldChar w:fldCharType="end"/>
-          </w:r>
-          <w:r>
-            <w:rPr>
-              <w:rStyle w:val="Hyperlink"/>
-              <w:noProof/>
-            </w:rPr>
-            <w:fldChar w:fldCharType="end"/>
-          </w:r>
+          <w:hyperlink w:anchor="_Toc466906046" w:history="1">
+            <w:r>
+              <w:rPr>
+                <w:rStyle w:val="Hipervnculo"/>
+                <w:b/>
+                <w:noProof/>
+              </w:rPr>
+              <w:t>Version History</w:t>
+            </w:r>
+            <w:r>
+              <w:rPr>
+                <w:noProof/>
+                <w:webHidden/>
+              </w:rPr>
+              <w:tab/>
+            </w:r>
+            <w:r>
+              <w:rPr>
+                <w:noProof/>
+                <w:webHidden/>
+              </w:rPr>
+              <w:fldChar w:fldCharType="begin"/>
+            </w:r>
+            <w:r>
+              <w:rPr>
+                <w:noProof/>
+                <w:webHidden/>
+              </w:rPr>
+              <w:instrText xml:space="preserve"> PAGEREF _Toc466906046 \h </w:instrText>
+            </w:r>
+            <w:r>
+              <w:rPr>
+                <w:noProof/>
+                <w:webHidden/>
+              </w:rPr>
+            </w:r>
+            <w:r>
+              <w:rPr>
+                <w:noProof/>
+                <w:webHidden/>
+              </w:rPr>
+              <w:fldChar w:fldCharType="separate"/>
+            </w:r>
+            <w:r>
+              <w:rPr>
+                <w:noProof/>
+                <w:webHidden/>
+              </w:rPr>
+              <w:t>3</w:t>
+            </w:r>
+            <w:r>
+              <w:rPr>
+                <w:noProof/>
+                <w:webHidden/>
+              </w:rPr>
+              <w:fldChar w:fldCharType="end"/>
+            </w:r>
+          </w:hyperlink>
         </w:p>
         <w:p>
           <w:pPr>
-            <w:pStyle w:val="TOC1"/>
+            <w:pStyle w:val="TDC1"/>
             <w:tabs>
               <w:tab w:val="left" w:pos="440"/>
               <w:tab w:val="right" w:pos="9350"/>
@@ -1005,7 +958,7 @@
           <w:hyperlink w:anchor="_Toc466906047" w:history="1">
             <w:r>
               <w:rPr>
-                <w:rStyle w:val="Hyperlink"/>
+                <w:rStyle w:val="Hipervnculo"/>
                 <w:b/>
                 <w:noProof/>
               </w:rPr>
@@ -1020,7 +973,7 @@
             </w:r>
             <w:r>
               <w:rPr>
-                <w:rStyle w:val="Hyperlink"/>
+                <w:rStyle w:val="Hipervnculo"/>
                 <w:b/>
                 <w:noProof/>
               </w:rPr>
@@ -1078,7 +1031,7 @@
         </w:p>
         <w:p>
           <w:pPr>
-            <w:pStyle w:val="TOC1"/>
+            <w:pStyle w:val="TDC1"/>
             <w:tabs>
               <w:tab w:val="left" w:pos="440"/>
               <w:tab w:val="right" w:pos="9350"/>
@@ -1091,7 +1044,7 @@
           <w:hyperlink w:anchor="_Toc466906048" w:history="1">
             <w:r>
               <w:rPr>
-                <w:rStyle w:val="Hyperlink"/>
+                <w:rStyle w:val="Hipervnculo"/>
                 <w:b/>
                 <w:i/>
                 <w:noProof/>
@@ -1107,7 +1060,7 @@
             </w:r>
             <w:r>
               <w:rPr>
-                <w:rStyle w:val="Hyperlink"/>
+                <w:rStyle w:val="Hipervnculo"/>
                 <w:b/>
                 <w:noProof/>
               </w:rPr>
@@ -1165,7 +1118,7 @@
         </w:p>
         <w:p>
           <w:pPr>
-            <w:pStyle w:val="TOC1"/>
+            <w:pStyle w:val="TDC1"/>
             <w:tabs>
               <w:tab w:val="left" w:pos="660"/>
               <w:tab w:val="right" w:pos="9350"/>
@@ -1178,7 +1131,7 @@
           <w:hyperlink w:anchor="_Toc466906049" w:history="1">
             <w:r>
               <w:rPr>
-                <w:rStyle w:val="Hyperlink"/>
+                <w:rStyle w:val="Hipervnculo"/>
                 <w:b/>
                 <w:i/>
                 <w:noProof/>
@@ -1194,7 +1147,7 @@
             </w:r>
             <w:r>
               <w:rPr>
-                <w:rStyle w:val="Hyperlink"/>
+                <w:rStyle w:val="Hipervnculo"/>
                 <w:b/>
                 <w:noProof/>
               </w:rPr>
@@ -1252,7 +1205,7 @@
         </w:p>
         <w:p>
           <w:pPr>
-            <w:pStyle w:val="TOC1"/>
+            <w:pStyle w:val="TDC1"/>
             <w:tabs>
               <w:tab w:val="left" w:pos="660"/>
               <w:tab w:val="right" w:pos="9350"/>
@@ -1265,7 +1218,7 @@
           <w:hyperlink w:anchor="_Toc466906050" w:history="1">
             <w:r>
               <w:rPr>
-                <w:rStyle w:val="Hyperlink"/>
+                <w:rStyle w:val="Hipervnculo"/>
                 <w:b/>
                 <w:noProof/>
               </w:rPr>
@@ -1280,7 +1233,7 @@
             </w:r>
             <w:r>
               <w:rPr>
-                <w:rStyle w:val="Hyperlink"/>
+                <w:rStyle w:val="Hipervnculo"/>
                 <w:b/>
                 <w:noProof/>
               </w:rPr>
@@ -1338,7 +1291,7 @@
         </w:p>
         <w:p>
           <w:pPr>
-            <w:pStyle w:val="TOC1"/>
+            <w:pStyle w:val="TDC1"/>
             <w:tabs>
               <w:tab w:val="left" w:pos="440"/>
               <w:tab w:val="right" w:pos="9350"/>
@@ -1351,7 +1304,7 @@
           <w:hyperlink w:anchor="_Toc466906051" w:history="1">
             <w:r>
               <w:rPr>
-                <w:rStyle w:val="Hyperlink"/>
+                <w:rStyle w:val="Hipervnculo"/>
                 <w:b/>
                 <w:noProof/>
               </w:rPr>
@@ -1366,7 +1319,7 @@
             </w:r>
             <w:r>
               <w:rPr>
-                <w:rStyle w:val="Hyperlink"/>
+                <w:rStyle w:val="Hipervnculo"/>
                 <w:b/>
                 <w:noProof/>
               </w:rPr>
@@ -1424,7 +1377,7 @@
         </w:p>
         <w:p>
           <w:pPr>
-            <w:pStyle w:val="TOC1"/>
+            <w:pStyle w:val="TDC1"/>
             <w:tabs>
               <w:tab w:val="left" w:pos="660"/>
               <w:tab w:val="right" w:pos="9350"/>
@@ -1437,7 +1390,7 @@
           <w:hyperlink w:anchor="_Toc466906052" w:history="1">
             <w:r>
               <w:rPr>
-                <w:rStyle w:val="Hyperlink"/>
+                <w:rStyle w:val="Hipervnculo"/>
                 <w:b/>
                 <w:noProof/>
               </w:rPr>
@@ -1452,7 +1405,7 @@
             </w:r>
             <w:r>
               <w:rPr>
-                <w:rStyle w:val="Hyperlink"/>
+                <w:rStyle w:val="Hipervnculo"/>
                 <w:b/>
                 <w:noProof/>
               </w:rPr>
@@ -1510,7 +1463,7 @@
         </w:p>
         <w:p>
           <w:pPr>
-            <w:pStyle w:val="TOC1"/>
+            <w:pStyle w:val="TDC1"/>
             <w:tabs>
               <w:tab w:val="left" w:pos="660"/>
               <w:tab w:val="right" w:pos="9350"/>
@@ -1523,7 +1476,7 @@
           <w:hyperlink w:anchor="_Toc466906053" w:history="1">
             <w:r>
               <w:rPr>
-                <w:rStyle w:val="Hyperlink"/>
+                <w:rStyle w:val="Hipervnculo"/>
                 <w:b/>
                 <w:noProof/>
               </w:rPr>
@@ -1538,7 +1491,7 @@
             </w:r>
             <w:r>
               <w:rPr>
-                <w:rStyle w:val="Hyperlink"/>
+                <w:rStyle w:val="Hipervnculo"/>
                 <w:b/>
                 <w:noProof/>
               </w:rPr>
@@ -1596,7 +1549,7 @@
         </w:p>
         <w:p>
           <w:pPr>
-            <w:pStyle w:val="TOC1"/>
+            <w:pStyle w:val="TDC1"/>
             <w:tabs>
               <w:tab w:val="left" w:pos="660"/>
               <w:tab w:val="right" w:pos="9350"/>
@@ -1609,7 +1562,7 @@
           <w:hyperlink w:anchor="_Toc466906054" w:history="1">
             <w:r>
               <w:rPr>
-                <w:rStyle w:val="Hyperlink"/>
+                <w:rStyle w:val="Hipervnculo"/>
                 <w:b/>
                 <w:i/>
                 <w:noProof/>
@@ -1625,7 +1578,7 @@
             </w:r>
             <w:r>
               <w:rPr>
-                <w:rStyle w:val="Hyperlink"/>
+                <w:rStyle w:val="Hipervnculo"/>
                 <w:b/>
                 <w:noProof/>
               </w:rPr>
@@ -1683,7 +1636,7 @@
         </w:p>
         <w:p>
           <w:pPr>
-            <w:pStyle w:val="TOC1"/>
+            <w:pStyle w:val="TDC1"/>
             <w:tabs>
               <w:tab w:val="left" w:pos="660"/>
               <w:tab w:val="right" w:pos="9350"/>
@@ -1696,7 +1649,7 @@
           <w:hyperlink w:anchor="_Toc466906055" w:history="1">
             <w:r>
               <w:rPr>
-                <w:rStyle w:val="Hyperlink"/>
+                <w:rStyle w:val="Hipervnculo"/>
                 <w:b/>
                 <w:noProof/>
               </w:rPr>
@@ -1711,7 +1664,7 @@
             </w:r>
             <w:r>
               <w:rPr>
-                <w:rStyle w:val="Hyperlink"/>
+                <w:rStyle w:val="Hipervnculo"/>
                 <w:b/>
                 <w:noProof/>
               </w:rPr>
@@ -1769,7 +1722,7 @@
         </w:p>
         <w:p>
           <w:pPr>
-            <w:pStyle w:val="TOC1"/>
+            <w:pStyle w:val="TDC1"/>
             <w:tabs>
               <w:tab w:val="left" w:pos="440"/>
               <w:tab w:val="right" w:pos="9350"/>
@@ -1782,7 +1735,7 @@
           <w:hyperlink w:anchor="_Toc466906056" w:history="1">
             <w:r>
               <w:rPr>
-                <w:rStyle w:val="Hyperlink"/>
+                <w:rStyle w:val="Hipervnculo"/>
                 <w:b/>
                 <w:noProof/>
               </w:rPr>
@@ -1797,7 +1750,7 @@
             </w:r>
             <w:r>
               <w:rPr>
-                <w:rStyle w:val="Hyperlink"/>
+                <w:rStyle w:val="Hipervnculo"/>
                 <w:b/>
                 <w:noProof/>
               </w:rPr>
@@ -1895,7 +1848,7 @@
     </w:p>
     <w:p>
       <w:pPr>
-        <w:pStyle w:val="Heading1"/>
+        <w:pStyle w:val="Ttulo1"/>
         <w:rPr>
           <w:b/>
           <w:sz w:val="24"/>
@@ -1903,7 +1856,7 @@
           <w:u w:val="single"/>
         </w:rPr>
       </w:pPr>
-      <w:bookmarkStart w:id="1" w:name="_Toc466906046"/>
+      <w:bookmarkStart w:id="0" w:name="_Toc466906046"/>
       <w:r>
         <w:rPr>
           <w:b/>
@@ -1914,7 +1867,7 @@
         <w:lastRenderedPageBreak/>
         <w:t>Version History</w:t>
       </w:r>
-      <w:bookmarkEnd w:id="1"/>
+      <w:bookmarkEnd w:id="0"/>
     </w:p>
     <w:p>
       <w:pPr>
@@ -1926,7 +1879,7 @@
       <w:hyperlink r:id="rId16" w:history="1">
         <w:r>
           <w:rPr>
-            <w:rStyle w:val="Hyperlink"/>
+            <w:rStyle w:val="Hipervnculo"/>
             <w:sz w:val="24"/>
             <w:szCs w:val="24"/>
           </w:rPr>
@@ -1944,13 +1897,13 @@
       <w:r>
         <w:rPr>
           <w:noProof/>
-          <w:lang w:eastAsia="en-CA"/>
+          <w:lang w:val="en-US" w:eastAsia="en-US"/>
         </w:rPr>
         <w:drawing>
-          <wp:inline distT="0" distB="0" distL="0" distR="0" wp14:anchorId="7D19AAFC" wp14:editId="20A32806">
-            <wp:extent cx="5943600" cy="2472055"/>
-            <wp:effectExtent l="0" t="0" r="0" b="4445"/>
-            <wp:docPr id="7" name="Picture 7"/>
+          <wp:inline distT="0" distB="0" distL="0" distR="0">
+            <wp:extent cx="5943600" cy="5334000"/>
+            <wp:effectExtent l="0" t="0" r="0" b="0"/>
+            <wp:docPr id="5" name="Imagen 5"/>
             <wp:cNvGraphicFramePr>
               <a:graphicFrameLocks xmlns:a="http://schemas.openxmlformats.org/drawingml/2006/main" noChangeAspect="1"/>
             </wp:cNvGraphicFramePr>
@@ -1958,23 +1911,36 @@
               <a:graphicData uri="http://schemas.openxmlformats.org/drawingml/2006/picture">
                 <pic:pic xmlns:pic="http://schemas.openxmlformats.org/drawingml/2006/picture">
                   <pic:nvPicPr>
-                    <pic:cNvPr id="1" name=""/>
-                    <pic:cNvPicPr/>
+                    <pic:cNvPr id="0" name="Picture 1"/>
+                    <pic:cNvPicPr>
+                      <a:picLocks noChangeAspect="1" noChangeArrowheads="1"/>
+                    </pic:cNvPicPr>
                   </pic:nvPicPr>
                   <pic:blipFill>
-                    <a:blip r:embed="rId17"/>
+                    <a:blip r:embed="rId17">
+                      <a:extLst>
+                        <a:ext uri="{28A0092B-C50C-407E-A947-70E740481C1C}">
+                          <a14:useLocalDpi xmlns:a14="http://schemas.microsoft.com/office/drawing/2010/main" val="0"/>
+                        </a:ext>
+                      </a:extLst>
+                    </a:blip>
+                    <a:srcRect/>
                     <a:stretch>
                       <a:fillRect/>
                     </a:stretch>
                   </pic:blipFill>
-                  <pic:spPr>
+                  <pic:spPr bwMode="auto">
                     <a:xfrm>
                       <a:off x="0" y="0"/>
-                      <a:ext cx="5943600" cy="2472055"/>
+                      <a:ext cx="5943600" cy="5334000"/>
                     </a:xfrm>
                     <a:prstGeom prst="rect">
                       <a:avLst/>
                     </a:prstGeom>
+                    <a:noFill/>
+                    <a:ln>
+                      <a:noFill/>
+                    </a:ln>
                   </pic:spPr>
                 </pic:pic>
               </a:graphicData>
@@ -2079,7 +2045,7 @@
     </w:p>
     <w:p>
       <w:pPr>
-        <w:pStyle w:val="ListParagraph"/>
+        <w:pStyle w:val="Prrafodelista"/>
         <w:numPr>
           <w:ilvl w:val="0"/>
           <w:numId w:val="1"/>
@@ -2091,7 +2057,7 @@
           <w:szCs w:val="24"/>
         </w:rPr>
       </w:pPr>
-      <w:bookmarkStart w:id="2" w:name="_Toc466906047"/>
+      <w:bookmarkStart w:id="1" w:name="_Toc466906047"/>
       <w:r>
         <w:rPr>
           <w:b/>
@@ -2100,13 +2066,13 @@
         </w:rPr>
         <w:t>Detailed Game Description</w:t>
       </w:r>
-      <w:bookmarkEnd w:id="2"/>
+      <w:bookmarkEnd w:id="1"/>
     </w:p>
     <w:p>
       <w:pPr>
-        <w:pStyle w:val="ListParagraph"/>
-        <w:rPr>
-          <w:b/>
+        <w:pStyle w:val="Prrafodelista"/>
+        <w:rPr>
+          <w:i/>
           <w:sz w:val="24"/>
           <w:szCs w:val="24"/>
         </w:rPr>
@@ -2125,6 +2091,14 @@
           <w:sz w:val="24"/>
           <w:szCs w:val="24"/>
         </w:rPr>
+        <w:t xml:space="preserve"> (Zombies)</w:t>
+      </w:r>
+      <w:r>
+        <w:rPr>
+          <w:i/>
+          <w:sz w:val="24"/>
+          <w:szCs w:val="24"/>
+        </w:rPr>
         <w:t xml:space="preserve"> to stay alive. The player can shoot bullets at enemies to kill them.</w:t>
       </w:r>
       <w:r>
@@ -2141,7 +2115,7 @@
           <w:sz w:val="24"/>
           <w:szCs w:val="24"/>
         </w:rPr>
-        <w:t>for</w:t>
+        <w:t xml:space="preserve">buy killing enemies and increase their life points with </w:t>
       </w:r>
       <w:r>
         <w:rPr>
@@ -2149,12 +2123,32 @@
           <w:sz w:val="24"/>
           <w:szCs w:val="24"/>
         </w:rPr>
-        <w:t xml:space="preserve"> food they collect, and they try to stay alive as long as they can.</w:t>
+        <w:t>food they collect, and they try to stay alive as long as they can.</w:t>
       </w:r>
     </w:p>
     <w:p>
       <w:pPr>
-        <w:pStyle w:val="ListParagraph"/>
+        <w:pStyle w:val="Prrafodelista"/>
+        <w:rPr>
+          <w:i/>
+          <w:sz w:val="24"/>
+          <w:szCs w:val="24"/>
+        </w:rPr>
+      </w:pPr>
+    </w:p>
+    <w:p>
+      <w:pPr>
+        <w:pStyle w:val="Prrafodelista"/>
+        <w:rPr>
+          <w:b/>
+          <w:sz w:val="24"/>
+          <w:szCs w:val="24"/>
+        </w:rPr>
+      </w:pPr>
+    </w:p>
+    <w:p>
+      <w:pPr>
+        <w:pStyle w:val="Prrafodelista"/>
         <w:numPr>
           <w:ilvl w:val="0"/>
           <w:numId w:val="1"/>
@@ -2166,20 +2160,21 @@
           <w:szCs w:val="24"/>
         </w:rPr>
       </w:pPr>
-      <w:bookmarkStart w:id="3" w:name="_Toc466906048"/>
+      <w:bookmarkStart w:id="2" w:name="_Toc466906048"/>
       <w:r>
         <w:rPr>
           <w:b/>
           <w:sz w:val="24"/>
           <w:szCs w:val="24"/>
         </w:rPr>
+        <w:lastRenderedPageBreak/>
         <w:t>Controls</w:t>
       </w:r>
-      <w:bookmarkEnd w:id="3"/>
+      <w:bookmarkEnd w:id="2"/>
     </w:p>
     <w:p>
       <w:pPr>
-        <w:pStyle w:val="ListParagraph"/>
+        <w:pStyle w:val="Prrafodelista"/>
         <w:rPr>
           <w:i/>
           <w:sz w:val="24"/>
@@ -2234,25 +2229,7 @@
           <w:sz w:val="24"/>
           <w:szCs w:val="24"/>
         </w:rPr>
-        <w:t xml:space="preserve"> Jumping </w:t>
-      </w:r>
-      <w:proofErr w:type="gramStart"/>
-      <w:r>
-        <w:rPr>
-          <w:i/>
-          <w:sz w:val="24"/>
-          <w:szCs w:val="24"/>
-        </w:rPr>
-        <w:t>is performed</w:t>
-      </w:r>
-      <w:proofErr w:type="gramEnd"/>
-      <w:r>
-        <w:rPr>
-          <w:i/>
-          <w:sz w:val="24"/>
-          <w:szCs w:val="24"/>
-        </w:rPr>
-        <w:t xml:space="preserve"> when the player presses the space bar on their keyboard.</w:t>
+        <w:t xml:space="preserve"> Jumping is performed when the player presses the space bar on their keyboard.</w:t>
       </w:r>
       <w:r>
         <w:rPr>
@@ -2265,7 +2242,7 @@
     </w:p>
     <w:p>
       <w:pPr>
-        <w:pStyle w:val="ListParagraph"/>
+        <w:pStyle w:val="Prrafodelista"/>
         <w:rPr>
           <w:i/>
           <w:sz w:val="24"/>
@@ -2275,7 +2252,7 @@
     </w:p>
     <w:p>
       <w:pPr>
-        <w:pStyle w:val="ListParagraph"/>
+        <w:pStyle w:val="Prrafodelista"/>
         <w:numPr>
           <w:ilvl w:val="0"/>
           <w:numId w:val="1"/>
@@ -2287,7 +2264,7 @@
           <w:szCs w:val="24"/>
         </w:rPr>
       </w:pPr>
-      <w:bookmarkStart w:id="4" w:name="_Toc466906049"/>
+      <w:bookmarkStart w:id="3" w:name="_Toc466906049"/>
       <w:r>
         <w:rPr>
           <w:b/>
@@ -2304,7 +2281,7 @@
         </w:rPr>
         <w:t xml:space="preserve"> Sketch</w:t>
       </w:r>
-      <w:bookmarkEnd w:id="4"/>
+      <w:bookmarkEnd w:id="3"/>
     </w:p>
     <w:p>
       <w:pPr>
@@ -2320,9 +2297,8 @@
           <w:noProof/>
           <w:sz w:val="24"/>
           <w:szCs w:val="24"/>
-          <w:lang w:eastAsia="en-CA"/>
-        </w:rPr>
-        <w:lastRenderedPageBreak/>
+          <w:lang w:val="en-US" w:eastAsia="en-US"/>
+        </w:rPr>
         <w:drawing>
           <wp:inline distT="0" distB="0" distL="0" distR="0">
             <wp:extent cx="5943600" cy="3343779"/>
@@ -2387,8 +2363,9 @@
           <w:noProof/>
           <w:sz w:val="24"/>
           <w:szCs w:val="24"/>
-          <w:lang w:eastAsia="en-CA"/>
-        </w:rPr>
+          <w:lang w:val="en-US" w:eastAsia="en-US"/>
+        </w:rPr>
+        <w:lastRenderedPageBreak/>
         <w:drawing>
           <wp:inline distT="0" distB="0" distL="0" distR="0">
             <wp:extent cx="5943600" cy="3343779"/>
@@ -2441,7 +2418,7 @@
     </w:p>
     <w:p>
       <w:pPr>
-        <w:pStyle w:val="ListParagraph"/>
+        <w:pStyle w:val="Prrafodelista"/>
         <w:rPr>
           <w:b/>
           <w:sz w:val="24"/>
@@ -2451,7 +2428,7 @@
     </w:p>
     <w:p>
       <w:pPr>
-        <w:pStyle w:val="ListParagraph"/>
+        <w:pStyle w:val="Prrafodelista"/>
         <w:numPr>
           <w:ilvl w:val="0"/>
           <w:numId w:val="1"/>
@@ -2463,7 +2440,7 @@
           <w:szCs w:val="24"/>
         </w:rPr>
       </w:pPr>
-      <w:bookmarkStart w:id="5" w:name="_Toc466906050"/>
+      <w:bookmarkStart w:id="4" w:name="_Toc466906050"/>
       <w:r>
         <w:rPr>
           <w:b/>
@@ -2472,37 +2449,169 @@
         </w:rPr>
         <w:t>Menu and Screen Descriptions</w:t>
       </w:r>
-      <w:bookmarkEnd w:id="5"/>
+      <w:bookmarkEnd w:id="4"/>
     </w:p>
     <w:p>
       <w:pPr>
-        <w:pStyle w:val="ListParagraph"/>
+        <w:pStyle w:val="Prrafodelista"/>
+        <w:jc w:val="center"/>
+        <w:rPr>
+          <w:sz w:val="24"/>
+          <w:szCs w:val="24"/>
+        </w:rPr>
+      </w:pPr>
+      <w:r>
         <w:rPr>
           <w:i/>
-          <w:sz w:val="24"/>
-          <w:szCs w:val="24"/>
-        </w:rPr>
-      </w:pPr>
-      <w:r>
-        <w:rPr>
-          <w:i/>
-          <w:sz w:val="24"/>
-          <w:szCs w:val="24"/>
-        </w:rPr>
-        <w:t>N/A</w:t>
-      </w:r>
-      <w:r>
-        <w:rPr>
-          <w:i/>
-          <w:sz w:val="24"/>
-          <w:szCs w:val="24"/>
-        </w:rPr>
-        <w:t xml:space="preserve"> - Part </w:t>
+          <w:noProof/>
+          <w:sz w:val="24"/>
+          <w:szCs w:val="24"/>
+          <w:lang w:val="en-US" w:eastAsia="en-US"/>
+        </w:rPr>
+        <w:drawing>
+          <wp:inline distT="0" distB="0" distL="0" distR="0">
+            <wp:extent cx="5935980" cy="4023360"/>
+            <wp:effectExtent l="0" t="0" r="7620" b="0"/>
+            <wp:docPr id="7" name="Imagen 7"/>
+            <wp:cNvGraphicFramePr>
+              <a:graphicFrameLocks xmlns:a="http://schemas.openxmlformats.org/drawingml/2006/main" noChangeAspect="1"/>
+            </wp:cNvGraphicFramePr>
+            <a:graphic xmlns:a="http://schemas.openxmlformats.org/drawingml/2006/main">
+              <a:graphicData uri="http://schemas.openxmlformats.org/drawingml/2006/picture">
+                <pic:pic xmlns:pic="http://schemas.openxmlformats.org/drawingml/2006/picture">
+                  <pic:nvPicPr>
+                    <pic:cNvPr id="0" name="Picture 1"/>
+                    <pic:cNvPicPr>
+                      <a:picLocks noChangeAspect="1" noChangeArrowheads="1"/>
+                    </pic:cNvPicPr>
+                  </pic:nvPicPr>
+                  <pic:blipFill>
+                    <a:blip r:embed="rId20">
+                      <a:extLst>
+                        <a:ext uri="{28A0092B-C50C-407E-A947-70E740481C1C}">
+                          <a14:useLocalDpi xmlns:a14="http://schemas.microsoft.com/office/drawing/2010/main" val="0"/>
+                        </a:ext>
+                      </a:extLst>
+                    </a:blip>
+                    <a:srcRect/>
+                    <a:stretch>
+                      <a:fillRect/>
+                    </a:stretch>
+                  </pic:blipFill>
+                  <pic:spPr bwMode="auto">
+                    <a:xfrm>
+                      <a:off x="0" y="0"/>
+                      <a:ext cx="5935980" cy="4023360"/>
+                    </a:xfrm>
+                    <a:prstGeom prst="rect">
+                      <a:avLst/>
+                    </a:prstGeom>
+                    <a:noFill/>
+                    <a:ln>
+                      <a:noFill/>
+                    </a:ln>
+                  </pic:spPr>
+                </pic:pic>
+              </a:graphicData>
+            </a:graphic>
+          </wp:inline>
+        </w:drawing>
+      </w:r>
+      <w:r>
+        <w:rPr>
+          <w:sz w:val="24"/>
+          <w:szCs w:val="24"/>
+        </w:rPr>
+        <w:t>The Score is in the left top corner and your life is in the right top corner.</w:t>
       </w:r>
     </w:p>
     <w:p>
       <w:pPr>
-        <w:pStyle w:val="ListParagraph"/>
+        <w:pStyle w:val="Prrafodelista"/>
+        <w:rPr>
+          <w:sz w:val="24"/>
+          <w:szCs w:val="24"/>
+        </w:rPr>
+      </w:pPr>
+      <w:r>
+        <w:rPr>
+          <w:noProof/>
+          <w:sz w:val="24"/>
+          <w:szCs w:val="24"/>
+          <w:lang w:val="en-US" w:eastAsia="en-US"/>
+        </w:rPr>
+        <w:lastRenderedPageBreak/>
+        <w:drawing>
+          <wp:inline distT="0" distB="0" distL="0" distR="0">
+            <wp:extent cx="5935980" cy="4061460"/>
+            <wp:effectExtent l="0" t="0" r="7620" b="0"/>
+            <wp:docPr id="8" name="Imagen 8"/>
+            <wp:cNvGraphicFramePr>
+              <a:graphicFrameLocks xmlns:a="http://schemas.openxmlformats.org/drawingml/2006/main" noChangeAspect="1"/>
+            </wp:cNvGraphicFramePr>
+            <a:graphic xmlns:a="http://schemas.openxmlformats.org/drawingml/2006/main">
+              <a:graphicData uri="http://schemas.openxmlformats.org/drawingml/2006/picture">
+                <pic:pic xmlns:pic="http://schemas.openxmlformats.org/drawingml/2006/picture">
+                  <pic:nvPicPr>
+                    <pic:cNvPr id="0" name="Picture 2"/>
+                    <pic:cNvPicPr>
+                      <a:picLocks noChangeAspect="1" noChangeArrowheads="1"/>
+                    </pic:cNvPicPr>
+                  </pic:nvPicPr>
+                  <pic:blipFill>
+                    <a:blip r:embed="rId21">
+                      <a:extLst>
+                        <a:ext uri="{28A0092B-C50C-407E-A947-70E740481C1C}">
+                          <a14:useLocalDpi xmlns:a14="http://schemas.microsoft.com/office/drawing/2010/main" val="0"/>
+                        </a:ext>
+                      </a:extLst>
+                    </a:blip>
+                    <a:srcRect/>
+                    <a:stretch>
+                      <a:fillRect/>
+                    </a:stretch>
+                  </pic:blipFill>
+                  <pic:spPr bwMode="auto">
+                    <a:xfrm>
+                      <a:off x="0" y="0"/>
+                      <a:ext cx="5935980" cy="4061460"/>
+                    </a:xfrm>
+                    <a:prstGeom prst="rect">
+                      <a:avLst/>
+                    </a:prstGeom>
+                    <a:noFill/>
+                    <a:ln>
+                      <a:noFill/>
+                    </a:ln>
+                  </pic:spPr>
+                </pic:pic>
+              </a:graphicData>
+            </a:graphic>
+          </wp:inline>
+        </w:drawing>
+      </w:r>
+    </w:p>
+    <w:p>
+      <w:pPr>
+        <w:pStyle w:val="Prrafodelista"/>
+        <w:jc w:val="center"/>
+        <w:rPr>
+          <w:sz w:val="24"/>
+          <w:szCs w:val="24"/>
+        </w:rPr>
+      </w:pPr>
+      <w:r>
+        <w:rPr>
+          <w:sz w:val="24"/>
+          <w:szCs w:val="24"/>
+        </w:rPr>
+        <w:t>The game over screen show the final score and a button to restart</w:t>
+      </w:r>
+    </w:p>
+    <w:p>
+      <w:pPr>
+        <w:pStyle w:val="Prrafodelista"/>
+        <w:jc w:val="center"/>
         <w:rPr>
           <w:sz w:val="24"/>
           <w:szCs w:val="24"/>
@@ -2511,7 +2620,7 @@
     </w:p>
     <w:p>
       <w:pPr>
-        <w:pStyle w:val="ListParagraph"/>
+        <w:pStyle w:val="Prrafodelista"/>
         <w:numPr>
           <w:ilvl w:val="0"/>
           <w:numId w:val="1"/>
@@ -2523,7 +2632,7 @@
           <w:szCs w:val="24"/>
         </w:rPr>
       </w:pPr>
-      <w:bookmarkStart w:id="6" w:name="_Toc466906051"/>
+      <w:bookmarkStart w:id="5" w:name="_Toc466906051"/>
       <w:r>
         <w:rPr>
           <w:b/>
@@ -2540,11 +2649,11 @@
         </w:rPr>
         <w:t xml:space="preserve"> / Vehicles</w:t>
       </w:r>
-      <w:bookmarkEnd w:id="6"/>
+      <w:bookmarkEnd w:id="5"/>
     </w:p>
     <w:p>
       <w:pPr>
-        <w:pStyle w:val="ListParagraph"/>
+        <w:pStyle w:val="Prrafodelista"/>
         <w:rPr>
           <w:i/>
           <w:sz w:val="24"/>
@@ -2557,7 +2666,6 @@
           <w:sz w:val="24"/>
           <w:szCs w:val="24"/>
         </w:rPr>
-        <w:lastRenderedPageBreak/>
         <w:t xml:space="preserve">The </w:t>
       </w:r>
       <w:r>
@@ -2571,7 +2679,7 @@
     </w:p>
     <w:p>
       <w:pPr>
-        <w:pStyle w:val="ListParagraph"/>
+        <w:pStyle w:val="Prrafodelista"/>
         <w:rPr>
           <w:b/>
           <w:sz w:val="24"/>
@@ -2581,7 +2689,7 @@
     </w:p>
     <w:p>
       <w:pPr>
-        <w:pStyle w:val="ListParagraph"/>
+        <w:pStyle w:val="Prrafodelista"/>
         <w:numPr>
           <w:ilvl w:val="0"/>
           <w:numId w:val="1"/>
@@ -2593,7 +2701,7 @@
           <w:szCs w:val="24"/>
         </w:rPr>
       </w:pPr>
-      <w:bookmarkStart w:id="7" w:name="_Toc466906052"/>
+      <w:bookmarkStart w:id="6" w:name="_Toc466906052"/>
       <w:r>
         <w:rPr>
           <w:b/>
@@ -2602,11 +2710,11 @@
         </w:rPr>
         <w:t>Enemies</w:t>
       </w:r>
-      <w:bookmarkEnd w:id="7"/>
+      <w:bookmarkEnd w:id="6"/>
     </w:p>
     <w:p>
       <w:pPr>
-        <w:pStyle w:val="ListParagraph"/>
+        <w:pStyle w:val="Prrafodelista"/>
         <w:rPr>
           <w:i/>
           <w:sz w:val="24"/>
@@ -2656,7 +2764,7 @@
     </w:p>
     <w:p>
       <w:pPr>
-        <w:pStyle w:val="ListParagraph"/>
+        <w:pStyle w:val="Prrafodelista"/>
         <w:outlineLvl w:val="0"/>
         <w:rPr>
           <w:i/>
@@ -2667,7 +2775,7 @@
     </w:p>
     <w:p>
       <w:pPr>
-        <w:pStyle w:val="ListParagraph"/>
+        <w:pStyle w:val="Prrafodelista"/>
         <w:numPr>
           <w:ilvl w:val="0"/>
           <w:numId w:val="1"/>
@@ -2679,7 +2787,7 @@
           <w:szCs w:val="24"/>
         </w:rPr>
       </w:pPr>
-      <w:bookmarkStart w:id="8" w:name="_Toc466906053"/>
+      <w:bookmarkStart w:id="7" w:name="_Toc466906053"/>
       <w:r>
         <w:rPr>
           <w:b/>
@@ -2696,11 +2804,11 @@
         </w:rPr>
         <w:t>s</w:t>
       </w:r>
-      <w:bookmarkEnd w:id="8"/>
+      <w:bookmarkEnd w:id="7"/>
     </w:p>
     <w:p>
       <w:pPr>
-        <w:pStyle w:val="ListParagraph"/>
+        <w:pStyle w:val="Prrafodelista"/>
         <w:rPr>
           <w:i/>
           <w:sz w:val="24"/>
@@ -2830,6 +2938,18 @@
                 <w:lang w:eastAsia="en-CA"/>
               </w:rPr>
             </w:pPr>
+            <w:proofErr w:type="spellStart"/>
+            <w:r>
+              <w:rPr>
+                <w:rFonts w:ascii="Calibri" w:eastAsia="Times New Roman" w:hAnsi="Calibri" w:cs="Times New Roman"/>
+                <w:b/>
+                <w:bCs/>
+                <w:color w:val="000000"/>
+                <w:lang w:eastAsia="en-CA"/>
+              </w:rPr>
+              <w:t>EnemyScript</w:t>
+            </w:r>
+            <w:proofErr w:type="spellEnd"/>
           </w:p>
         </w:tc>
         <w:tc>
@@ -2855,13 +2975,179 @@
                 <w:lang w:eastAsia="en-CA"/>
               </w:rPr>
             </w:pPr>
+            <w:r>
+              <w:rPr>
+                <w:rFonts w:ascii="Calibri" w:eastAsia="Times New Roman" w:hAnsi="Calibri" w:cs="Times New Roman"/>
+                <w:b/>
+                <w:bCs/>
+                <w:color w:val="000000"/>
+                <w:lang w:eastAsia="en-CA"/>
+              </w:rPr>
+              <w:t>The behavior of the enemies is controlled with this script.</w:t>
+            </w:r>
+          </w:p>
+        </w:tc>
+      </w:tr>
+      <w:tr>
+        <w:trPr>
+          <w:trHeight w:val="288"/>
+        </w:trPr>
+        <w:tc>
+          <w:tcPr>
+            <w:tcW w:w="3932" w:type="dxa"/>
+            <w:tcBorders>
+              <w:top w:val="single" w:sz="4" w:space="0" w:color="auto"/>
+              <w:left w:val="single" w:sz="4" w:space="0" w:color="auto"/>
+              <w:bottom w:val="single" w:sz="4" w:space="0" w:color="auto"/>
+              <w:right w:val="single" w:sz="4" w:space="0" w:color="auto"/>
+            </w:tcBorders>
+            <w:shd w:val="clear" w:color="auto" w:fill="auto"/>
+            <w:noWrap/>
+            <w:vAlign w:val="bottom"/>
+          </w:tcPr>
+          <w:p>
+            <w:pPr>
+              <w:spacing w:after="0" w:line="240" w:lineRule="auto"/>
+              <w:rPr>
+                <w:rFonts w:ascii="Calibri" w:eastAsia="Times New Roman" w:hAnsi="Calibri" w:cs="Times New Roman"/>
+                <w:b/>
+                <w:bCs/>
+                <w:color w:val="000000"/>
+                <w:lang w:eastAsia="en-CA"/>
+              </w:rPr>
+            </w:pPr>
+            <w:proofErr w:type="spellStart"/>
+            <w:r>
+              <w:rPr>
+                <w:rFonts w:ascii="Calibri" w:eastAsia="Times New Roman" w:hAnsi="Calibri" w:cs="Times New Roman"/>
+                <w:b/>
+                <w:bCs/>
+                <w:color w:val="000000"/>
+                <w:lang w:eastAsia="en-CA"/>
+              </w:rPr>
+              <w:t>GameController</w:t>
+            </w:r>
+            <w:proofErr w:type="spellEnd"/>
+          </w:p>
+        </w:tc>
+        <w:tc>
+          <w:tcPr>
+            <w:tcW w:w="3932" w:type="dxa"/>
+            <w:tcBorders>
+              <w:top w:val="single" w:sz="4" w:space="0" w:color="auto"/>
+              <w:left w:val="single" w:sz="4" w:space="0" w:color="auto"/>
+              <w:bottom w:val="single" w:sz="4" w:space="0" w:color="auto"/>
+              <w:right w:val="single" w:sz="4" w:space="0" w:color="auto"/>
+            </w:tcBorders>
+            <w:shd w:val="clear" w:color="auto" w:fill="auto"/>
+            <w:vAlign w:val="bottom"/>
+          </w:tcPr>
+          <w:p>
+            <w:pPr>
+              <w:spacing w:after="0" w:line="240" w:lineRule="auto"/>
+              <w:rPr>
+                <w:rFonts w:ascii="Calibri" w:eastAsia="Times New Roman" w:hAnsi="Calibri" w:cs="Times New Roman"/>
+                <w:b/>
+                <w:bCs/>
+                <w:color w:val="000000"/>
+                <w:lang w:eastAsia="en-CA"/>
+              </w:rPr>
+            </w:pPr>
+            <w:r>
+              <w:rPr>
+                <w:rFonts w:ascii="Calibri" w:eastAsia="Times New Roman" w:hAnsi="Calibri" w:cs="Times New Roman"/>
+                <w:b/>
+                <w:bCs/>
+                <w:color w:val="000000"/>
+                <w:lang w:eastAsia="en-CA"/>
+              </w:rPr>
+              <w:t xml:space="preserve">Basically the control of the UI and the enemy spawn. </w:t>
+            </w:r>
+          </w:p>
+        </w:tc>
+      </w:tr>
+      <w:tr>
+        <w:trPr>
+          <w:trHeight w:val="288"/>
+        </w:trPr>
+        <w:tc>
+          <w:tcPr>
+            <w:tcW w:w="3932" w:type="dxa"/>
+            <w:tcBorders>
+              <w:top w:val="single" w:sz="4" w:space="0" w:color="auto"/>
+              <w:left w:val="single" w:sz="4" w:space="0" w:color="auto"/>
+              <w:bottom w:val="single" w:sz="4" w:space="0" w:color="auto"/>
+              <w:right w:val="single" w:sz="4" w:space="0" w:color="auto"/>
+            </w:tcBorders>
+            <w:shd w:val="clear" w:color="auto" w:fill="auto"/>
+            <w:noWrap/>
+            <w:vAlign w:val="bottom"/>
+          </w:tcPr>
+          <w:p>
+            <w:pPr>
+              <w:spacing w:after="0" w:line="240" w:lineRule="auto"/>
+              <w:rPr>
+                <w:rFonts w:ascii="Calibri" w:eastAsia="Times New Roman" w:hAnsi="Calibri" w:cs="Times New Roman"/>
+                <w:b/>
+                <w:bCs/>
+                <w:color w:val="000000"/>
+                <w:lang w:eastAsia="en-CA"/>
+              </w:rPr>
+            </w:pPr>
+            <w:proofErr w:type="spellStart"/>
+            <w:r>
+              <w:rPr>
+                <w:rFonts w:ascii="Calibri" w:eastAsia="Times New Roman" w:hAnsi="Calibri" w:cs="Times New Roman"/>
+                <w:b/>
+                <w:bCs/>
+                <w:color w:val="000000"/>
+                <w:lang w:eastAsia="en-CA"/>
+              </w:rPr>
+              <w:t>PlayerController</w:t>
+            </w:r>
+            <w:proofErr w:type="spellEnd"/>
+          </w:p>
+        </w:tc>
+        <w:tc>
+          <w:tcPr>
+            <w:tcW w:w="3932" w:type="dxa"/>
+            <w:tcBorders>
+              <w:top w:val="single" w:sz="4" w:space="0" w:color="auto"/>
+              <w:left w:val="single" w:sz="4" w:space="0" w:color="auto"/>
+              <w:bottom w:val="single" w:sz="4" w:space="0" w:color="auto"/>
+              <w:right w:val="single" w:sz="4" w:space="0" w:color="auto"/>
+            </w:tcBorders>
+            <w:shd w:val="clear" w:color="auto" w:fill="auto"/>
+            <w:vAlign w:val="bottom"/>
+          </w:tcPr>
+          <w:p>
+            <w:pPr>
+              <w:spacing w:after="0" w:line="240" w:lineRule="auto"/>
+              <w:rPr>
+                <w:rFonts w:ascii="Calibri" w:eastAsia="Times New Roman" w:hAnsi="Calibri" w:cs="Times New Roman"/>
+                <w:b/>
+                <w:bCs/>
+                <w:color w:val="000000"/>
+                <w:lang w:eastAsia="en-CA"/>
+              </w:rPr>
+            </w:pPr>
+            <w:r>
+              <w:rPr>
+                <w:rFonts w:ascii="Calibri" w:eastAsia="Times New Roman" w:hAnsi="Calibri" w:cs="Times New Roman"/>
+                <w:b/>
+                <w:bCs/>
+                <w:color w:val="000000"/>
+                <w:lang w:eastAsia="en-CA"/>
+              </w:rPr>
+              <w:t xml:space="preserve">The player behavior including action after collides with enemy or collectable. </w:t>
+            </w:r>
           </w:p>
         </w:tc>
       </w:tr>
     </w:tbl>
     <w:p>
       <w:pPr>
-        <w:pStyle w:val="ListParagraph"/>
+        <w:pStyle w:val="Prrafodelista"/>
         <w:rPr>
           <w:i/>
           <w:sz w:val="24"/>
@@ -2871,7 +3157,17 @@
     </w:p>
     <w:p>
       <w:pPr>
-        <w:pStyle w:val="ListParagraph"/>
+        <w:pStyle w:val="Prrafodelista"/>
+        <w:rPr>
+          <w:i/>
+          <w:sz w:val="24"/>
+          <w:szCs w:val="24"/>
+        </w:rPr>
+      </w:pPr>
+    </w:p>
+    <w:p>
+      <w:pPr>
+        <w:pStyle w:val="Prrafodelista"/>
         <w:numPr>
           <w:ilvl w:val="0"/>
           <w:numId w:val="1"/>
@@ -2883,20 +3179,21 @@
           <w:szCs w:val="24"/>
         </w:rPr>
       </w:pPr>
-      <w:bookmarkStart w:id="9" w:name="_Toc466906054"/>
+      <w:bookmarkStart w:id="8" w:name="_Toc466906054"/>
       <w:r>
         <w:rPr>
           <w:b/>
           <w:sz w:val="24"/>
           <w:szCs w:val="24"/>
         </w:rPr>
+        <w:lastRenderedPageBreak/>
         <w:t>Scoring</w:t>
       </w:r>
-      <w:bookmarkEnd w:id="9"/>
+      <w:bookmarkEnd w:id="8"/>
     </w:p>
     <w:p>
       <w:pPr>
-        <w:pStyle w:val="ListParagraph"/>
+        <w:pStyle w:val="Prrafodelista"/>
         <w:rPr>
           <w:i/>
           <w:sz w:val="24"/>
@@ -2917,20 +3214,22 @@
           <w:sz w:val="24"/>
           <w:szCs w:val="24"/>
         </w:rPr>
-        <w:t>e their score by collecting food</w:t>
-      </w:r>
+        <w:t>e their score by</w:t>
+      </w:r>
+      <w:bookmarkStart w:id="9" w:name="_GoBack"/>
+      <w:bookmarkEnd w:id="9"/>
       <w:r>
         <w:rPr>
           <w:i/>
           <w:sz w:val="24"/>
           <w:szCs w:val="24"/>
         </w:rPr>
-        <w:t>, and by killing enemies in the game.</w:t>
+        <w:t xml:space="preserve"> killing enemies in the game.</w:t>
       </w:r>
     </w:p>
     <w:p>
       <w:pPr>
-        <w:pStyle w:val="ListParagraph"/>
+        <w:pStyle w:val="Prrafodelista"/>
         <w:rPr>
           <w:i/>
           <w:sz w:val="24"/>
@@ -2940,7 +3239,7 @@
     </w:p>
     <w:p>
       <w:pPr>
-        <w:pStyle w:val="ListParagraph"/>
+        <w:pStyle w:val="Prrafodelista"/>
         <w:numPr>
           <w:ilvl w:val="0"/>
           <w:numId w:val="1"/>
@@ -2974,7 +3273,7 @@
     </w:p>
     <w:p>
       <w:pPr>
-        <w:pStyle w:val="ListParagraph"/>
+        <w:pStyle w:val="Prrafodelista"/>
         <w:spacing w:after="0"/>
         <w:rPr>
           <w:i/>
@@ -3105,6 +3404,16 @@
                 <w:lang w:eastAsia="en-CA"/>
               </w:rPr>
             </w:pPr>
+            <w:r>
+              <w:rPr>
+                <w:rFonts w:ascii="Calibri" w:eastAsia="Times New Roman" w:hAnsi="Calibri" w:cs="Times New Roman"/>
+                <w:b/>
+                <w:bCs/>
+                <w:color w:val="000000"/>
+                <w:lang w:eastAsia="en-CA"/>
+              </w:rPr>
+              <w:t>drown</w:t>
+            </w:r>
           </w:p>
         </w:tc>
         <w:tc>
@@ -3130,6 +3439,328 @@
                 <w:lang w:eastAsia="en-CA"/>
               </w:rPr>
             </w:pPr>
+            <w:r>
+              <w:rPr>
+                <w:rFonts w:ascii="Calibri" w:eastAsia="Times New Roman" w:hAnsi="Calibri" w:cs="Times New Roman"/>
+                <w:b/>
+                <w:bCs/>
+                <w:color w:val="000000"/>
+                <w:lang w:eastAsia="en-CA"/>
+              </w:rPr>
+              <w:t>When the player falls to the water</w:t>
+            </w:r>
+          </w:p>
+        </w:tc>
+      </w:tr>
+      <w:tr>
+        <w:trPr>
+          <w:trHeight w:val="288"/>
+        </w:trPr>
+        <w:tc>
+          <w:tcPr>
+            <w:tcW w:w="3932" w:type="dxa"/>
+            <w:tcBorders>
+              <w:top w:val="single" w:sz="4" w:space="0" w:color="auto"/>
+              <w:left w:val="single" w:sz="4" w:space="0" w:color="auto"/>
+              <w:bottom w:val="single" w:sz="4" w:space="0" w:color="auto"/>
+              <w:right w:val="single" w:sz="4" w:space="0" w:color="auto"/>
+            </w:tcBorders>
+            <w:shd w:val="clear" w:color="auto" w:fill="auto"/>
+            <w:noWrap/>
+            <w:vAlign w:val="bottom"/>
+          </w:tcPr>
+          <w:p>
+            <w:pPr>
+              <w:spacing w:after="0" w:line="240" w:lineRule="auto"/>
+              <w:rPr>
+                <w:rFonts w:ascii="Calibri" w:eastAsia="Times New Roman" w:hAnsi="Calibri" w:cs="Times New Roman"/>
+                <w:b/>
+                <w:bCs/>
+                <w:color w:val="000000"/>
+                <w:lang w:eastAsia="en-CA"/>
+              </w:rPr>
+            </w:pPr>
+            <w:proofErr w:type="spellStart"/>
+            <w:r>
+              <w:rPr>
+                <w:rFonts w:ascii="Calibri" w:eastAsia="Times New Roman" w:hAnsi="Calibri" w:cs="Times New Roman"/>
+                <w:b/>
+                <w:bCs/>
+                <w:color w:val="000000"/>
+                <w:lang w:eastAsia="en-CA"/>
+              </w:rPr>
+              <w:t>getHit</w:t>
+            </w:r>
+            <w:proofErr w:type="spellEnd"/>
+          </w:p>
+        </w:tc>
+        <w:tc>
+          <w:tcPr>
+            <w:tcW w:w="3932" w:type="dxa"/>
+            <w:tcBorders>
+              <w:top w:val="single" w:sz="4" w:space="0" w:color="auto"/>
+              <w:left w:val="single" w:sz="4" w:space="0" w:color="auto"/>
+              <w:bottom w:val="single" w:sz="4" w:space="0" w:color="auto"/>
+              <w:right w:val="single" w:sz="4" w:space="0" w:color="auto"/>
+            </w:tcBorders>
+            <w:shd w:val="clear" w:color="auto" w:fill="auto"/>
+            <w:vAlign w:val="bottom"/>
+          </w:tcPr>
+          <w:p>
+            <w:pPr>
+              <w:spacing w:after="0" w:line="240" w:lineRule="auto"/>
+              <w:rPr>
+                <w:rFonts w:ascii="Calibri" w:eastAsia="Times New Roman" w:hAnsi="Calibri" w:cs="Times New Roman"/>
+                <w:b/>
+                <w:bCs/>
+                <w:color w:val="000000"/>
+                <w:lang w:eastAsia="en-CA"/>
+              </w:rPr>
+            </w:pPr>
+            <w:r>
+              <w:rPr>
+                <w:rFonts w:ascii="Calibri" w:eastAsia="Times New Roman" w:hAnsi="Calibri" w:cs="Times New Roman"/>
+                <w:b/>
+                <w:bCs/>
+                <w:color w:val="000000"/>
+                <w:lang w:eastAsia="en-CA"/>
+              </w:rPr>
+              <w:t>When the player gets hit</w:t>
+            </w:r>
+          </w:p>
+        </w:tc>
+      </w:tr>
+      <w:tr>
+        <w:trPr>
+          <w:trHeight w:val="288"/>
+        </w:trPr>
+        <w:tc>
+          <w:tcPr>
+            <w:tcW w:w="3932" w:type="dxa"/>
+            <w:tcBorders>
+              <w:top w:val="single" w:sz="4" w:space="0" w:color="auto"/>
+              <w:left w:val="single" w:sz="4" w:space="0" w:color="auto"/>
+              <w:bottom w:val="single" w:sz="4" w:space="0" w:color="auto"/>
+              <w:right w:val="single" w:sz="4" w:space="0" w:color="auto"/>
+            </w:tcBorders>
+            <w:shd w:val="clear" w:color="auto" w:fill="auto"/>
+            <w:noWrap/>
+            <w:vAlign w:val="bottom"/>
+          </w:tcPr>
+          <w:p>
+            <w:pPr>
+              <w:spacing w:after="0" w:line="240" w:lineRule="auto"/>
+              <w:rPr>
+                <w:rFonts w:ascii="Calibri" w:eastAsia="Times New Roman" w:hAnsi="Calibri" w:cs="Times New Roman"/>
+                <w:b/>
+                <w:bCs/>
+                <w:color w:val="000000"/>
+                <w:lang w:eastAsia="en-CA"/>
+              </w:rPr>
+            </w:pPr>
+            <w:proofErr w:type="spellStart"/>
+            <w:r>
+              <w:rPr>
+                <w:rFonts w:ascii="Calibri" w:eastAsia="Times New Roman" w:hAnsi="Calibri" w:cs="Times New Roman"/>
+                <w:b/>
+                <w:bCs/>
+                <w:color w:val="000000"/>
+                <w:lang w:eastAsia="en-CA"/>
+              </w:rPr>
+              <w:t>hitZombie</w:t>
+            </w:r>
+            <w:proofErr w:type="spellEnd"/>
+          </w:p>
+        </w:tc>
+        <w:tc>
+          <w:tcPr>
+            <w:tcW w:w="3932" w:type="dxa"/>
+            <w:tcBorders>
+              <w:top w:val="single" w:sz="4" w:space="0" w:color="auto"/>
+              <w:left w:val="single" w:sz="4" w:space="0" w:color="auto"/>
+              <w:bottom w:val="single" w:sz="4" w:space="0" w:color="auto"/>
+              <w:right w:val="single" w:sz="4" w:space="0" w:color="auto"/>
+            </w:tcBorders>
+            <w:shd w:val="clear" w:color="auto" w:fill="auto"/>
+            <w:vAlign w:val="bottom"/>
+          </w:tcPr>
+          <w:p>
+            <w:pPr>
+              <w:spacing w:after="0" w:line="240" w:lineRule="auto"/>
+              <w:rPr>
+                <w:rFonts w:ascii="Calibri" w:eastAsia="Times New Roman" w:hAnsi="Calibri" w:cs="Times New Roman"/>
+                <w:b/>
+                <w:bCs/>
+                <w:color w:val="000000"/>
+                <w:lang w:eastAsia="en-CA"/>
+              </w:rPr>
+            </w:pPr>
+            <w:r>
+              <w:rPr>
+                <w:rFonts w:ascii="Calibri" w:eastAsia="Times New Roman" w:hAnsi="Calibri" w:cs="Times New Roman"/>
+                <w:b/>
+                <w:bCs/>
+                <w:color w:val="000000"/>
+                <w:lang w:eastAsia="en-CA"/>
+              </w:rPr>
+              <w:t xml:space="preserve">When the player shoots a zombie </w:t>
+            </w:r>
+          </w:p>
+        </w:tc>
+      </w:tr>
+      <w:tr>
+        <w:trPr>
+          <w:trHeight w:val="288"/>
+        </w:trPr>
+        <w:tc>
+          <w:tcPr>
+            <w:tcW w:w="3932" w:type="dxa"/>
+            <w:tcBorders>
+              <w:top w:val="single" w:sz="4" w:space="0" w:color="auto"/>
+              <w:left w:val="single" w:sz="4" w:space="0" w:color="auto"/>
+              <w:bottom w:val="single" w:sz="4" w:space="0" w:color="auto"/>
+              <w:right w:val="single" w:sz="4" w:space="0" w:color="auto"/>
+            </w:tcBorders>
+            <w:shd w:val="clear" w:color="auto" w:fill="auto"/>
+            <w:noWrap/>
+            <w:vAlign w:val="bottom"/>
+          </w:tcPr>
+          <w:p>
+            <w:pPr>
+              <w:spacing w:after="0" w:line="240" w:lineRule="auto"/>
+              <w:rPr>
+                <w:rFonts w:ascii="Calibri" w:eastAsia="Times New Roman" w:hAnsi="Calibri" w:cs="Times New Roman"/>
+                <w:b/>
+                <w:bCs/>
+                <w:color w:val="000000"/>
+                <w:lang w:eastAsia="en-CA"/>
+              </w:rPr>
+            </w:pPr>
+            <w:proofErr w:type="spellStart"/>
+            <w:r>
+              <w:rPr>
+                <w:rFonts w:ascii="Calibri" w:eastAsia="Times New Roman" w:hAnsi="Calibri" w:cs="Times New Roman"/>
+                <w:b/>
+                <w:bCs/>
+                <w:color w:val="000000"/>
+                <w:lang w:eastAsia="en-CA"/>
+              </w:rPr>
+              <w:t>ShootEffect</w:t>
+            </w:r>
+            <w:proofErr w:type="spellEnd"/>
+          </w:p>
+        </w:tc>
+        <w:tc>
+          <w:tcPr>
+            <w:tcW w:w="3932" w:type="dxa"/>
+            <w:tcBorders>
+              <w:top w:val="single" w:sz="4" w:space="0" w:color="auto"/>
+              <w:left w:val="single" w:sz="4" w:space="0" w:color="auto"/>
+              <w:bottom w:val="single" w:sz="4" w:space="0" w:color="auto"/>
+              <w:right w:val="single" w:sz="4" w:space="0" w:color="auto"/>
+            </w:tcBorders>
+            <w:shd w:val="clear" w:color="auto" w:fill="auto"/>
+            <w:vAlign w:val="bottom"/>
+          </w:tcPr>
+          <w:p>
+            <w:pPr>
+              <w:spacing w:after="0" w:line="240" w:lineRule="auto"/>
+              <w:rPr>
+                <w:rFonts w:ascii="Calibri" w:eastAsia="Times New Roman" w:hAnsi="Calibri" w:cs="Times New Roman"/>
+                <w:b/>
+                <w:bCs/>
+                <w:color w:val="000000"/>
+                <w:lang w:eastAsia="en-CA"/>
+              </w:rPr>
+            </w:pPr>
+            <w:r>
+              <w:rPr>
+                <w:rFonts w:ascii="Calibri" w:eastAsia="Times New Roman" w:hAnsi="Calibri" w:cs="Times New Roman"/>
+                <w:b/>
+                <w:bCs/>
+                <w:color w:val="000000"/>
+                <w:lang w:eastAsia="en-CA"/>
+              </w:rPr>
+              <w:t xml:space="preserve">When the player shoots the weapon </w:t>
+            </w:r>
+          </w:p>
+        </w:tc>
+      </w:tr>
+      <w:tr>
+        <w:trPr>
+          <w:trHeight w:val="288"/>
+        </w:trPr>
+        <w:tc>
+          <w:tcPr>
+            <w:tcW w:w="3932" w:type="dxa"/>
+            <w:tcBorders>
+              <w:top w:val="single" w:sz="4" w:space="0" w:color="auto"/>
+              <w:left w:val="single" w:sz="4" w:space="0" w:color="auto"/>
+              <w:bottom w:val="single" w:sz="4" w:space="0" w:color="auto"/>
+              <w:right w:val="single" w:sz="4" w:space="0" w:color="auto"/>
+            </w:tcBorders>
+            <w:shd w:val="clear" w:color="auto" w:fill="auto"/>
+            <w:noWrap/>
+            <w:vAlign w:val="bottom"/>
+          </w:tcPr>
+          <w:p>
+            <w:pPr>
+              <w:spacing w:after="0" w:line="240" w:lineRule="auto"/>
+              <w:rPr>
+                <w:rFonts w:ascii="Calibri" w:eastAsia="Times New Roman" w:hAnsi="Calibri" w:cs="Times New Roman"/>
+                <w:b/>
+                <w:bCs/>
+                <w:color w:val="000000"/>
+                <w:lang w:eastAsia="en-CA"/>
+              </w:rPr>
+            </w:pPr>
+            <w:proofErr w:type="spellStart"/>
+            <w:r>
+              <w:rPr>
+                <w:rFonts w:ascii="Calibri" w:eastAsia="Times New Roman" w:hAnsi="Calibri" w:cs="Times New Roman"/>
+                <w:b/>
+                <w:bCs/>
+                <w:color w:val="000000"/>
+                <w:lang w:eastAsia="en-CA"/>
+              </w:rPr>
+              <w:t>Zombi_die</w:t>
+            </w:r>
+            <w:proofErr w:type="spellEnd"/>
+          </w:p>
+        </w:tc>
+        <w:tc>
+          <w:tcPr>
+            <w:tcW w:w="3932" w:type="dxa"/>
+            <w:tcBorders>
+              <w:top w:val="single" w:sz="4" w:space="0" w:color="auto"/>
+              <w:left w:val="single" w:sz="4" w:space="0" w:color="auto"/>
+              <w:bottom w:val="single" w:sz="4" w:space="0" w:color="auto"/>
+              <w:right w:val="single" w:sz="4" w:space="0" w:color="auto"/>
+            </w:tcBorders>
+            <w:shd w:val="clear" w:color="auto" w:fill="auto"/>
+            <w:vAlign w:val="bottom"/>
+          </w:tcPr>
+          <w:p>
+            <w:pPr>
+              <w:spacing w:after="0" w:line="240" w:lineRule="auto"/>
+              <w:rPr>
+                <w:rFonts w:ascii="Calibri" w:eastAsia="Times New Roman" w:hAnsi="Calibri" w:cs="Times New Roman"/>
+                <w:b/>
+                <w:bCs/>
+                <w:color w:val="000000"/>
+                <w:lang w:eastAsia="en-CA"/>
+              </w:rPr>
+            </w:pPr>
+            <w:r>
+              <w:rPr>
+                <w:rFonts w:ascii="Calibri" w:eastAsia="Times New Roman" w:hAnsi="Calibri" w:cs="Times New Roman"/>
+                <w:b/>
+                <w:bCs/>
+                <w:color w:val="000000"/>
+                <w:lang w:eastAsia="en-CA"/>
+              </w:rPr>
+              <w:t xml:space="preserve">When a zombie die </w:t>
+            </w:r>
           </w:p>
         </w:tc>
       </w:tr>
@@ -3145,7 +3776,7 @@
     </w:p>
     <w:p>
       <w:pPr>
-        <w:pStyle w:val="ListParagraph"/>
+        <w:pStyle w:val="Prrafodelista"/>
         <w:numPr>
           <w:ilvl w:val="0"/>
           <w:numId w:val="1"/>
@@ -3186,7 +3817,7 @@
     </w:p>
     <w:p>
       <w:pPr>
-        <w:pStyle w:val="ListParagraph"/>
+        <w:pStyle w:val="Prrafodelista"/>
         <w:rPr>
           <w:i/>
           <w:sz w:val="24"/>
@@ -3326,6 +3957,16 @@
                 <w:lang w:eastAsia="en-CA"/>
               </w:rPr>
             </w:pPr>
+            <w:r>
+              <w:rPr>
+                <w:rFonts w:ascii="Calibri" w:eastAsia="Times New Roman" w:hAnsi="Calibri" w:cs="Times New Roman"/>
+                <w:b/>
+                <w:bCs/>
+                <w:color w:val="000000"/>
+                <w:lang w:eastAsia="en-CA"/>
+              </w:rPr>
+              <w:t>Zombie</w:t>
+            </w:r>
           </w:p>
         </w:tc>
         <w:tc>
@@ -3351,6 +3992,320 @@
                 <w:lang w:eastAsia="en-CA"/>
               </w:rPr>
             </w:pPr>
+            <w:r>
+              <w:rPr>
+                <w:rFonts w:ascii="Calibri" w:eastAsia="Times New Roman" w:hAnsi="Calibri" w:cs="Times New Roman"/>
+                <w:b/>
+                <w:bCs/>
+                <w:color w:val="000000"/>
+                <w:lang w:eastAsia="en-CA"/>
+              </w:rPr>
+              <w:t>Enemies in the game</w:t>
+            </w:r>
+          </w:p>
+        </w:tc>
+      </w:tr>
+      <w:tr>
+        <w:trPr>
+          <w:trHeight w:val="288"/>
+        </w:trPr>
+        <w:tc>
+          <w:tcPr>
+            <w:tcW w:w="3932" w:type="dxa"/>
+            <w:tcBorders>
+              <w:top w:val="single" w:sz="4" w:space="0" w:color="auto"/>
+              <w:left w:val="single" w:sz="4" w:space="0" w:color="auto"/>
+              <w:bottom w:val="single" w:sz="4" w:space="0" w:color="auto"/>
+              <w:right w:val="single" w:sz="4" w:space="0" w:color="auto"/>
+            </w:tcBorders>
+            <w:shd w:val="clear" w:color="auto" w:fill="auto"/>
+            <w:noWrap/>
+            <w:vAlign w:val="bottom"/>
+          </w:tcPr>
+          <w:p>
+            <w:pPr>
+              <w:spacing w:after="0" w:line="240" w:lineRule="auto"/>
+              <w:rPr>
+                <w:rFonts w:ascii="Calibri" w:eastAsia="Times New Roman" w:hAnsi="Calibri" w:cs="Times New Roman"/>
+                <w:b/>
+                <w:bCs/>
+                <w:color w:val="000000"/>
+                <w:lang w:eastAsia="en-CA"/>
+              </w:rPr>
+            </w:pPr>
+            <w:r>
+              <w:rPr>
+                <w:rFonts w:ascii="Calibri" w:eastAsia="Times New Roman" w:hAnsi="Calibri" w:cs="Times New Roman"/>
+                <w:b/>
+                <w:bCs/>
+                <w:color w:val="000000"/>
+                <w:lang w:eastAsia="en-CA"/>
+              </w:rPr>
+              <w:t>Weapon</w:t>
+            </w:r>
+          </w:p>
+        </w:tc>
+        <w:tc>
+          <w:tcPr>
+            <w:tcW w:w="3932" w:type="dxa"/>
+            <w:tcBorders>
+              <w:top w:val="single" w:sz="4" w:space="0" w:color="auto"/>
+              <w:left w:val="single" w:sz="4" w:space="0" w:color="auto"/>
+              <w:bottom w:val="single" w:sz="4" w:space="0" w:color="auto"/>
+              <w:right w:val="single" w:sz="4" w:space="0" w:color="auto"/>
+            </w:tcBorders>
+            <w:shd w:val="clear" w:color="auto" w:fill="auto"/>
+            <w:vAlign w:val="bottom"/>
+          </w:tcPr>
+          <w:p>
+            <w:pPr>
+              <w:spacing w:after="0" w:line="240" w:lineRule="auto"/>
+              <w:rPr>
+                <w:rFonts w:ascii="Calibri" w:eastAsia="Times New Roman" w:hAnsi="Calibri" w:cs="Times New Roman"/>
+                <w:b/>
+                <w:bCs/>
+                <w:color w:val="000000"/>
+                <w:lang w:eastAsia="en-CA"/>
+              </w:rPr>
+            </w:pPr>
+            <w:r>
+              <w:rPr>
+                <w:rFonts w:ascii="Calibri" w:eastAsia="Times New Roman" w:hAnsi="Calibri" w:cs="Times New Roman"/>
+                <w:b/>
+                <w:bCs/>
+                <w:color w:val="000000"/>
+                <w:lang w:eastAsia="en-CA"/>
+              </w:rPr>
+              <w:t xml:space="preserve">Rifle that the player use to kill enemies </w:t>
+            </w:r>
+          </w:p>
+        </w:tc>
+      </w:tr>
+      <w:tr>
+        <w:trPr>
+          <w:trHeight w:val="288"/>
+        </w:trPr>
+        <w:tc>
+          <w:tcPr>
+            <w:tcW w:w="3932" w:type="dxa"/>
+            <w:tcBorders>
+              <w:top w:val="single" w:sz="4" w:space="0" w:color="auto"/>
+              <w:left w:val="single" w:sz="4" w:space="0" w:color="auto"/>
+              <w:bottom w:val="single" w:sz="4" w:space="0" w:color="auto"/>
+              <w:right w:val="single" w:sz="4" w:space="0" w:color="auto"/>
+            </w:tcBorders>
+            <w:shd w:val="clear" w:color="auto" w:fill="auto"/>
+            <w:noWrap/>
+            <w:vAlign w:val="bottom"/>
+          </w:tcPr>
+          <w:p>
+            <w:pPr>
+              <w:spacing w:after="0" w:line="240" w:lineRule="auto"/>
+              <w:rPr>
+                <w:rFonts w:ascii="Calibri" w:eastAsia="Times New Roman" w:hAnsi="Calibri" w:cs="Times New Roman"/>
+                <w:b/>
+                <w:bCs/>
+                <w:color w:val="000000"/>
+                <w:lang w:eastAsia="en-CA"/>
+              </w:rPr>
+            </w:pPr>
+            <w:r>
+              <w:rPr>
+                <w:rFonts w:ascii="Calibri" w:eastAsia="Times New Roman" w:hAnsi="Calibri" w:cs="Times New Roman"/>
+                <w:b/>
+                <w:bCs/>
+                <w:color w:val="000000"/>
+                <w:lang w:eastAsia="en-CA"/>
+              </w:rPr>
+              <w:t>Food</w:t>
+            </w:r>
+          </w:p>
+        </w:tc>
+        <w:tc>
+          <w:tcPr>
+            <w:tcW w:w="3932" w:type="dxa"/>
+            <w:tcBorders>
+              <w:top w:val="single" w:sz="4" w:space="0" w:color="auto"/>
+              <w:left w:val="single" w:sz="4" w:space="0" w:color="auto"/>
+              <w:bottom w:val="single" w:sz="4" w:space="0" w:color="auto"/>
+              <w:right w:val="single" w:sz="4" w:space="0" w:color="auto"/>
+            </w:tcBorders>
+            <w:shd w:val="clear" w:color="auto" w:fill="auto"/>
+            <w:vAlign w:val="bottom"/>
+          </w:tcPr>
+          <w:p>
+            <w:pPr>
+              <w:spacing w:after="0" w:line="240" w:lineRule="auto"/>
+              <w:rPr>
+                <w:rFonts w:ascii="Calibri" w:eastAsia="Times New Roman" w:hAnsi="Calibri" w:cs="Times New Roman"/>
+                <w:b/>
+                <w:bCs/>
+                <w:color w:val="000000"/>
+                <w:lang w:eastAsia="en-CA"/>
+              </w:rPr>
+            </w:pPr>
+            <w:r>
+              <w:rPr>
+                <w:rFonts w:ascii="Calibri" w:eastAsia="Times New Roman" w:hAnsi="Calibri" w:cs="Times New Roman"/>
+                <w:b/>
+                <w:bCs/>
+                <w:color w:val="000000"/>
+                <w:lang w:eastAsia="en-CA"/>
+              </w:rPr>
+              <w:t xml:space="preserve">Hamburgers that increase player life </w:t>
+            </w:r>
+          </w:p>
+        </w:tc>
+      </w:tr>
+      <w:tr>
+        <w:trPr>
+          <w:trHeight w:val="288"/>
+        </w:trPr>
+        <w:tc>
+          <w:tcPr>
+            <w:tcW w:w="3932" w:type="dxa"/>
+            <w:tcBorders>
+              <w:top w:val="single" w:sz="4" w:space="0" w:color="auto"/>
+              <w:left w:val="single" w:sz="4" w:space="0" w:color="auto"/>
+              <w:bottom w:val="single" w:sz="4" w:space="0" w:color="auto"/>
+              <w:right w:val="single" w:sz="4" w:space="0" w:color="auto"/>
+            </w:tcBorders>
+            <w:shd w:val="clear" w:color="auto" w:fill="auto"/>
+            <w:noWrap/>
+            <w:vAlign w:val="bottom"/>
+          </w:tcPr>
+          <w:p>
+            <w:pPr>
+              <w:spacing w:after="0" w:line="240" w:lineRule="auto"/>
+              <w:rPr>
+                <w:rFonts w:ascii="Calibri" w:eastAsia="Times New Roman" w:hAnsi="Calibri" w:cs="Times New Roman"/>
+                <w:b/>
+                <w:bCs/>
+                <w:color w:val="000000"/>
+                <w:lang w:eastAsia="en-CA"/>
+              </w:rPr>
+            </w:pPr>
+            <w:r>
+              <w:rPr>
+                <w:rFonts w:ascii="Calibri" w:eastAsia="Times New Roman" w:hAnsi="Calibri" w:cs="Times New Roman"/>
+                <w:b/>
+                <w:bCs/>
+                <w:color w:val="000000"/>
+                <w:lang w:eastAsia="en-CA"/>
+              </w:rPr>
+              <w:t>Sky</w:t>
+            </w:r>
+          </w:p>
+        </w:tc>
+        <w:tc>
+          <w:tcPr>
+            <w:tcW w:w="3932" w:type="dxa"/>
+            <w:tcBorders>
+              <w:top w:val="single" w:sz="4" w:space="0" w:color="auto"/>
+              <w:left w:val="single" w:sz="4" w:space="0" w:color="auto"/>
+              <w:bottom w:val="single" w:sz="4" w:space="0" w:color="auto"/>
+              <w:right w:val="single" w:sz="4" w:space="0" w:color="auto"/>
+            </w:tcBorders>
+            <w:shd w:val="clear" w:color="auto" w:fill="auto"/>
+            <w:vAlign w:val="bottom"/>
+          </w:tcPr>
+          <w:p>
+            <w:pPr>
+              <w:spacing w:after="0" w:line="240" w:lineRule="auto"/>
+              <w:rPr>
+                <w:rFonts w:ascii="Calibri" w:eastAsia="Times New Roman" w:hAnsi="Calibri" w:cs="Times New Roman"/>
+                <w:b/>
+                <w:bCs/>
+                <w:color w:val="000000"/>
+                <w:lang w:eastAsia="en-CA"/>
+              </w:rPr>
+            </w:pPr>
+            <w:r>
+              <w:rPr>
+                <w:rFonts w:ascii="Calibri" w:eastAsia="Times New Roman" w:hAnsi="Calibri" w:cs="Times New Roman"/>
+                <w:b/>
+                <w:bCs/>
+                <w:color w:val="000000"/>
+                <w:lang w:eastAsia="en-CA"/>
+              </w:rPr>
+              <w:t xml:space="preserve">Skybox image  </w:t>
+            </w:r>
+          </w:p>
+        </w:tc>
+      </w:tr>
+      <w:tr>
+        <w:trPr>
+          <w:trHeight w:val="288"/>
+        </w:trPr>
+        <w:tc>
+          <w:tcPr>
+            <w:tcW w:w="3932" w:type="dxa"/>
+            <w:tcBorders>
+              <w:top w:val="single" w:sz="4" w:space="0" w:color="auto"/>
+              <w:left w:val="single" w:sz="4" w:space="0" w:color="auto"/>
+              <w:bottom w:val="single" w:sz="4" w:space="0" w:color="auto"/>
+              <w:right w:val="single" w:sz="4" w:space="0" w:color="auto"/>
+            </w:tcBorders>
+            <w:shd w:val="clear" w:color="auto" w:fill="auto"/>
+            <w:noWrap/>
+            <w:vAlign w:val="bottom"/>
+          </w:tcPr>
+          <w:p>
+            <w:pPr>
+              <w:spacing w:after="0" w:line="240" w:lineRule="auto"/>
+              <w:rPr>
+                <w:rFonts w:ascii="Calibri" w:eastAsia="Times New Roman" w:hAnsi="Calibri" w:cs="Times New Roman"/>
+                <w:b/>
+                <w:bCs/>
+                <w:color w:val="000000"/>
+                <w:lang w:eastAsia="en-CA"/>
+              </w:rPr>
+            </w:pPr>
+            <w:r>
+              <w:rPr>
+                <w:rFonts w:ascii="Calibri" w:eastAsia="Times New Roman" w:hAnsi="Calibri" w:cs="Times New Roman"/>
+                <w:b/>
+                <w:bCs/>
+                <w:color w:val="000000"/>
+                <w:lang w:eastAsia="en-CA"/>
+              </w:rPr>
+              <w:t>Streets</w:t>
+            </w:r>
+          </w:p>
+        </w:tc>
+        <w:tc>
+          <w:tcPr>
+            <w:tcW w:w="3932" w:type="dxa"/>
+            <w:tcBorders>
+              <w:top w:val="single" w:sz="4" w:space="0" w:color="auto"/>
+              <w:left w:val="single" w:sz="4" w:space="0" w:color="auto"/>
+              <w:bottom w:val="single" w:sz="4" w:space="0" w:color="auto"/>
+              <w:right w:val="single" w:sz="4" w:space="0" w:color="auto"/>
+            </w:tcBorders>
+            <w:shd w:val="clear" w:color="auto" w:fill="auto"/>
+            <w:vAlign w:val="bottom"/>
+          </w:tcPr>
+          <w:p>
+            <w:pPr>
+              <w:spacing w:after="0" w:line="240" w:lineRule="auto"/>
+              <w:rPr>
+                <w:rFonts w:ascii="Calibri" w:eastAsia="Times New Roman" w:hAnsi="Calibri" w:cs="Times New Roman"/>
+                <w:b/>
+                <w:bCs/>
+                <w:color w:val="000000"/>
+                <w:lang w:eastAsia="en-CA"/>
+              </w:rPr>
+            </w:pPr>
+            <w:r>
+              <w:rPr>
+                <w:rFonts w:ascii="Calibri" w:eastAsia="Times New Roman" w:hAnsi="Calibri" w:cs="Times New Roman"/>
+                <w:b/>
+                <w:bCs/>
+                <w:color w:val="000000"/>
+                <w:lang w:eastAsia="en-CA"/>
+              </w:rPr>
+              <w:t xml:space="preserve">Map </w:t>
+            </w:r>
           </w:p>
         </w:tc>
       </w:tr>
@@ -3365,10 +4320,10 @@
       </w:pPr>
     </w:p>
     <w:sectPr>
-      <w:headerReference w:type="even" r:id="rId20"/>
-      <w:headerReference w:type="default" r:id="rId21"/>
-      <w:footerReference w:type="even" r:id="rId22"/>
-      <w:footerReference w:type="default" r:id="rId23"/>
+      <w:headerReference w:type="even" r:id="rId22"/>
+      <w:headerReference w:type="default" r:id="rId23"/>
+      <w:footerReference w:type="even" r:id="rId24"/>
+      <w:footerReference w:type="default" r:id="rId25"/>
       <w:pgSz w:w="12240" w:h="15840"/>
       <w:pgMar w:top="1440" w:right="1440" w:bottom="1440" w:left="1440" w:header="720" w:footer="720" w:gutter="0"/>
       <w:pgBorders w:offsetFrom="page">
@@ -3414,7 +4369,7 @@
 <w:ftr xmlns:wpc="http://schemas.microsoft.com/office/word/2010/wordprocessingCanvas" xmlns:mc="http://schemas.openxmlformats.org/markup-compatibility/2006" xmlns:o="urn:schemas-microsoft-com:office:office" xmlns:r="http://schemas.openxmlformats.org/officeDocument/2006/relationships" xmlns:m="http://schemas.openxmlformats.org/officeDocument/2006/math" xmlns:v="urn:schemas-microsoft-com:vml" xmlns:wp14="http://schemas.microsoft.com/office/word/2010/wordprocessingDrawing" xmlns:wp="http://schemas.openxmlformats.org/drawingml/2006/wordprocessingDrawing" xmlns:w10="urn:schemas-microsoft-com:office:word" xmlns:w="http://schemas.openxmlformats.org/wordprocessingml/2006/main" xmlns:w14="http://schemas.microsoft.com/office/word/2010/wordml" xmlns:w15="http://schemas.microsoft.com/office/word/2012/wordml" xmlns:wpg="http://schemas.microsoft.com/office/word/2010/wordprocessingGroup" xmlns:wpi="http://schemas.microsoft.com/office/word/2010/wordprocessingInk" xmlns:wne="http://schemas.microsoft.com/office/word/2006/wordml" xmlns:wps="http://schemas.microsoft.com/office/word/2010/wordprocessingShape" mc:Ignorable="w14 w15 wp14">
   <w:p>
     <w:pPr>
-      <w:pStyle w:val="Footer"/>
+      <w:pStyle w:val="Piedepgina"/>
       <w:pBdr>
         <w:top w:val="thinThickSmallGap" w:sz="24" w:space="1" w:color="622423" w:themeColor="accent2" w:themeShade="7F"/>
       </w:pBdr>
@@ -3455,7 +4410,7 @@
         <w:rFonts w:asciiTheme="majorHAnsi" w:hAnsiTheme="majorHAnsi"/>
         <w:noProof/>
       </w:rPr>
-      <w:t>4</w:t>
+      <w:t>2</w:t>
     </w:r>
     <w:r>
       <w:rPr>
@@ -3467,7 +4422,7 @@
   </w:p>
   <w:p>
     <w:pPr>
-      <w:pStyle w:val="Footer"/>
+      <w:pStyle w:val="Piedepgina"/>
     </w:pPr>
   </w:p>
 </w:ftr>
@@ -3477,7 +4432,7 @@
 <w:ftr xmlns:wpc="http://schemas.microsoft.com/office/word/2010/wordprocessingCanvas" xmlns:mc="http://schemas.openxmlformats.org/markup-compatibility/2006" xmlns:o="urn:schemas-microsoft-com:office:office" xmlns:r="http://schemas.openxmlformats.org/officeDocument/2006/relationships" xmlns:m="http://schemas.openxmlformats.org/officeDocument/2006/math" xmlns:v="urn:schemas-microsoft-com:vml" xmlns:wp14="http://schemas.microsoft.com/office/word/2010/wordprocessingDrawing" xmlns:wp="http://schemas.openxmlformats.org/drawingml/2006/wordprocessingDrawing" xmlns:w10="urn:schemas-microsoft-com:office:word" xmlns:w="http://schemas.openxmlformats.org/wordprocessingml/2006/main" xmlns:w14="http://schemas.microsoft.com/office/word/2010/wordml" xmlns:w15="http://schemas.microsoft.com/office/word/2012/wordml" xmlns:wpg="http://schemas.microsoft.com/office/word/2010/wordprocessingGroup" xmlns:wpi="http://schemas.microsoft.com/office/word/2010/wordprocessingInk" xmlns:wne="http://schemas.microsoft.com/office/word/2006/wordml" xmlns:wps="http://schemas.microsoft.com/office/word/2010/wordprocessingShape" mc:Ignorable="w14 w15 wp14">
   <w:p>
     <w:pPr>
-      <w:pStyle w:val="Footer"/>
+      <w:pStyle w:val="Piedepgina"/>
       <w:pBdr>
         <w:top w:val="thinThickSmallGap" w:sz="24" w:space="1" w:color="622423" w:themeColor="accent2" w:themeShade="7F"/>
       </w:pBdr>
@@ -3530,7 +4485,7 @@
         <w:rFonts w:asciiTheme="majorHAnsi" w:hAnsiTheme="majorHAnsi"/>
         <w:noProof/>
       </w:rPr>
-      <w:t>5</w:t>
+      <w:t>7</w:t>
     </w:r>
     <w:r>
       <w:rPr>
@@ -3542,7 +4497,7 @@
   </w:p>
   <w:p>
     <w:pPr>
-      <w:pStyle w:val="Footer"/>
+      <w:pStyle w:val="Piedepgina"/>
     </w:pPr>
   </w:p>
 </w:ftr>
@@ -3601,7 +4556,7 @@
         </w:tcPr>
         <w:p>
           <w:pPr>
-            <w:pStyle w:val="Header"/>
+            <w:pStyle w:val="Encabezado"/>
             <w:jc w:val="right"/>
             <w:rPr>
               <w:bCs/>
@@ -3689,7 +4644,7 @@
             </w:tcPr>
             <w:p>
               <w:pPr>
-                <w:pStyle w:val="Header"/>
+                <w:pStyle w:val="Encabezado"/>
                 <w:rPr>
                   <w:color w:val="FFFFFF" w:themeColor="background1"/>
                 </w:rPr>
@@ -3716,7 +4671,7 @@
   </w:tbl>
   <w:p>
     <w:pPr>
-      <w:pStyle w:val="Header"/>
+      <w:pStyle w:val="Encabezado"/>
     </w:pPr>
   </w:p>
 </w:hdr>
@@ -3768,7 +4723,7 @@
             </w:tcPr>
             <w:p>
               <w:pPr>
-                <w:pStyle w:val="Header"/>
+                <w:pStyle w:val="Encabezado"/>
                 <w:jc w:val="right"/>
                 <w:rPr>
                   <w:color w:val="FFFFFF" w:themeColor="background1"/>
@@ -3797,7 +4752,7 @@
         </w:tcPr>
         <w:p>
           <w:pPr>
-            <w:pStyle w:val="Header"/>
+            <w:pStyle w:val="Encabezado"/>
             <w:rPr>
               <w:bCs/>
               <w:color w:val="76923C" w:themeColor="accent3" w:themeShade="BF"/>
@@ -3859,7 +4814,7 @@
   </w:tbl>
   <w:p>
     <w:pPr>
-      <w:pStyle w:val="Header"/>
+      <w:pStyle w:val="Encabezado"/>
     </w:pPr>
   </w:p>
 </w:hdr>
@@ -4356,11 +5311,11 @@
     <w:name w:val="Normal"/>
     <w:qFormat/>
   </w:style>
-  <w:style w:type="paragraph" w:styleId="Heading1">
+  <w:style w:type="paragraph" w:styleId="Ttulo1">
     <w:name w:val="heading 1"/>
     <w:basedOn w:val="Normal"/>
     <w:next w:val="Normal"/>
-    <w:link w:val="Heading1Char"/>
+    <w:link w:val="Ttulo1Car"/>
     <w:uiPriority w:val="9"/>
     <w:qFormat/>
     <w:rsid w:val="00E66E97"/>
@@ -4377,13 +5332,13 @@
       <w:szCs w:val="32"/>
     </w:rPr>
   </w:style>
-  <w:style w:type="character" w:default="1" w:styleId="DefaultParagraphFont">
+  <w:style w:type="character" w:default="1" w:styleId="Fuentedeprrafopredeter">
     <w:name w:val="Default Paragraph Font"/>
     <w:uiPriority w:val="1"/>
     <w:semiHidden/>
     <w:unhideWhenUsed/>
   </w:style>
-  <w:style w:type="table" w:default="1" w:styleId="TableNormal">
+  <w:style w:type="table" w:default="1" w:styleId="Tablanormal">
     <w:name w:val="Normal Table"/>
     <w:uiPriority w:val="99"/>
     <w:semiHidden/>
@@ -4398,15 +5353,15 @@
       </w:tblCellMar>
     </w:tblPr>
   </w:style>
-  <w:style w:type="numbering" w:default="1" w:styleId="NoList">
+  <w:style w:type="numbering" w:default="1" w:styleId="Sinlista">
     <w:name w:val="No List"/>
     <w:uiPriority w:val="99"/>
     <w:semiHidden/>
     <w:unhideWhenUsed/>
   </w:style>
-  <w:style w:type="paragraph" w:styleId="NoSpacing">
+  <w:style w:type="paragraph" w:styleId="Sinespaciado">
     <w:name w:val="No Spacing"/>
-    <w:link w:val="NoSpacingChar"/>
+    <w:link w:val="SinespaciadoCar"/>
     <w:uiPriority w:val="1"/>
     <w:qFormat/>
     <w:rsid w:val="003E1D56"/>
@@ -4414,20 +5369,20 @@
       <w:spacing w:after="0" w:line="240" w:lineRule="auto"/>
     </w:pPr>
   </w:style>
-  <w:style w:type="character" w:customStyle="1" w:styleId="NoSpacingChar">
-    <w:name w:val="No Spacing Char"/>
-    <w:basedOn w:val="DefaultParagraphFont"/>
-    <w:link w:val="NoSpacing"/>
+  <w:style w:type="character" w:customStyle="1" w:styleId="SinespaciadoCar">
+    <w:name w:val="Sin espaciado Car"/>
+    <w:basedOn w:val="Fuentedeprrafopredeter"/>
+    <w:link w:val="Sinespaciado"/>
     <w:uiPriority w:val="1"/>
     <w:rsid w:val="003E1D56"/>
     <w:rPr>
       <w:rFonts w:eastAsiaTheme="minorEastAsia"/>
     </w:rPr>
   </w:style>
-  <w:style w:type="paragraph" w:styleId="BalloonText">
+  <w:style w:type="paragraph" w:styleId="Textodeglobo">
     <w:name w:val="Balloon Text"/>
     <w:basedOn w:val="Normal"/>
-    <w:link w:val="BalloonTextChar"/>
+    <w:link w:val="TextodegloboCar"/>
     <w:uiPriority w:val="99"/>
     <w:semiHidden/>
     <w:unhideWhenUsed/>
@@ -4441,10 +5396,10 @@
       <w:szCs w:val="16"/>
     </w:rPr>
   </w:style>
-  <w:style w:type="character" w:customStyle="1" w:styleId="BalloonTextChar">
-    <w:name w:val="Balloon Text Char"/>
-    <w:basedOn w:val="DefaultParagraphFont"/>
-    <w:link w:val="BalloonText"/>
+  <w:style w:type="character" w:customStyle="1" w:styleId="TextodegloboCar">
+    <w:name w:val="Texto de globo Car"/>
+    <w:basedOn w:val="Fuentedeprrafopredeter"/>
+    <w:link w:val="Textodeglobo"/>
     <w:uiPriority w:val="99"/>
     <w:semiHidden/>
     <w:rsid w:val="003E1D56"/>
@@ -4454,7 +5409,7 @@
       <w:szCs w:val="16"/>
     </w:rPr>
   </w:style>
-  <w:style w:type="paragraph" w:styleId="ListParagraph">
+  <w:style w:type="paragraph" w:styleId="Prrafodelista">
     <w:name w:val="List Paragraph"/>
     <w:basedOn w:val="Normal"/>
     <w:uiPriority w:val="34"/>
@@ -4465,10 +5420,10 @@
       <w:contextualSpacing/>
     </w:pPr>
   </w:style>
-  <w:style w:type="paragraph" w:styleId="Header">
+  <w:style w:type="paragraph" w:styleId="Encabezado">
     <w:name w:val="header"/>
     <w:basedOn w:val="Normal"/>
-    <w:link w:val="HeaderChar"/>
+    <w:link w:val="EncabezadoCar"/>
     <w:uiPriority w:val="99"/>
     <w:unhideWhenUsed/>
     <w:rsid w:val="00C152DC"/>
@@ -4480,17 +5435,17 @@
       <w:spacing w:after="0" w:line="240" w:lineRule="auto"/>
     </w:pPr>
   </w:style>
-  <w:style w:type="character" w:customStyle="1" w:styleId="HeaderChar">
-    <w:name w:val="Header Char"/>
-    <w:basedOn w:val="DefaultParagraphFont"/>
-    <w:link w:val="Header"/>
+  <w:style w:type="character" w:customStyle="1" w:styleId="EncabezadoCar">
+    <w:name w:val="Encabezado Car"/>
+    <w:basedOn w:val="Fuentedeprrafopredeter"/>
+    <w:link w:val="Encabezado"/>
     <w:uiPriority w:val="99"/>
     <w:rsid w:val="00C152DC"/>
   </w:style>
-  <w:style w:type="paragraph" w:styleId="Footer">
+  <w:style w:type="paragraph" w:styleId="Piedepgina">
     <w:name w:val="footer"/>
     <w:basedOn w:val="Normal"/>
-    <w:link w:val="FooterChar"/>
+    <w:link w:val="PiedepginaCar"/>
     <w:uiPriority w:val="99"/>
     <w:unhideWhenUsed/>
     <w:rsid w:val="00C152DC"/>
@@ -4502,16 +5457,16 @@
       <w:spacing w:after="0" w:line="240" w:lineRule="auto"/>
     </w:pPr>
   </w:style>
-  <w:style w:type="character" w:customStyle="1" w:styleId="FooterChar">
-    <w:name w:val="Footer Char"/>
-    <w:basedOn w:val="DefaultParagraphFont"/>
-    <w:link w:val="Footer"/>
+  <w:style w:type="character" w:customStyle="1" w:styleId="PiedepginaCar">
+    <w:name w:val="Pie de página Car"/>
+    <w:basedOn w:val="Fuentedeprrafopredeter"/>
+    <w:link w:val="Piedepgina"/>
     <w:uiPriority w:val="99"/>
     <w:rsid w:val="00C152DC"/>
   </w:style>
-  <w:style w:type="character" w:styleId="Hyperlink">
+  <w:style w:type="character" w:styleId="Hipervnculo">
     <w:name w:val="Hyperlink"/>
-    <w:basedOn w:val="DefaultParagraphFont"/>
+    <w:basedOn w:val="Fuentedeprrafopredeter"/>
     <w:uiPriority w:val="99"/>
     <w:unhideWhenUsed/>
     <w:rsid w:val="00E55396"/>
@@ -4520,10 +5475,10 @@
       <w:u w:val="single"/>
     </w:rPr>
   </w:style>
-  <w:style w:type="character" w:customStyle="1" w:styleId="Heading1Char">
-    <w:name w:val="Heading 1 Char"/>
-    <w:basedOn w:val="DefaultParagraphFont"/>
-    <w:link w:val="Heading1"/>
+  <w:style w:type="character" w:customStyle="1" w:styleId="Ttulo1Car">
+    <w:name w:val="Título 1 Car"/>
+    <w:basedOn w:val="Fuentedeprrafopredeter"/>
+    <w:link w:val="Ttulo1"/>
     <w:uiPriority w:val="9"/>
     <w:rsid w:val="00E66E97"/>
     <w:rPr>
@@ -4533,9 +5488,9 @@
       <w:szCs w:val="32"/>
     </w:rPr>
   </w:style>
-  <w:style w:type="paragraph" w:styleId="TOCHeading">
+  <w:style w:type="paragraph" w:styleId="TtulodeTDC">
     <w:name w:val="TOC Heading"/>
-    <w:basedOn w:val="Heading1"/>
+    <w:basedOn w:val="Ttulo1"/>
     <w:next w:val="Normal"/>
     <w:uiPriority w:val="39"/>
     <w:unhideWhenUsed/>
@@ -4549,7 +5504,7 @@
       <w:lang w:val="en-US" w:eastAsia="en-US"/>
     </w:rPr>
   </w:style>
-  <w:style w:type="paragraph" w:styleId="TOC1">
+  <w:style w:type="paragraph" w:styleId="TDC1">
     <w:name w:val="toc 1"/>
     <w:basedOn w:val="Normal"/>
     <w:next w:val="Normal"/>
@@ -4577,9 +5532,9 @@
       <w:szCs w:val="24"/>
     </w:rPr>
   </w:style>
-  <w:style w:type="character" w:styleId="FollowedHyperlink">
+  <w:style w:type="character" w:styleId="Hipervnculovisitado">
     <w:name w:val="FollowedHyperlink"/>
-    <w:basedOn w:val="DefaultParagraphFont"/>
+    <w:basedOn w:val="Fuentedeprrafopredeter"/>
     <w:uiPriority w:val="99"/>
     <w:semiHidden/>
     <w:unhideWhenUsed/>
@@ -4887,7 +5842,7 @@
 </file>
 
 <file path=customXml/item2.xml><?xml version="1.0" encoding="utf-8"?>
-<p:properties xmlns:p="http://schemas.microsoft.com/office/2006/metadata/properties" xmlns:xsi="http://www.w3.org/2001/XMLSchema-instance" xmlns:pc="http://schemas.microsoft.com/office/infopath/2007/PartnerControls"/>
+<ct:contentTypeSchema xmlns:ct="http://schemas.microsoft.com/office/2006/metadata/contentType" xmlns:ma="http://schemas.microsoft.com/office/2006/metadata/properties/metaAttributes" ct:_="" ma:_="" ma:contentTypeName="TemplateFile" ma:contentTypeID="0x0101006EDDDB5EE6D98C44930B742096920B300400F5B6D36B3EF94B4E9A635CDF2A18F5B8" ma:contentTypeVersion="33" ma:contentTypeDescription="Create a new document." ma:contentTypeScope="" ma:versionID="37d3ec2b48d53e45b233ad8f52fe1b11"/>
 </file>
 
 <file path=customXml/item3.xml><?xml version="1.0" encoding="utf-8"?>
@@ -4900,7 +5855,7 @@
 </file>
 
 <file path=customXml/item4.xml><?xml version="1.0" encoding="utf-8"?>
-<ct:contentTypeSchema xmlns:ct="http://schemas.microsoft.com/office/2006/metadata/contentType" xmlns:ma="http://schemas.microsoft.com/office/2006/metadata/properties/metaAttributes" ct:_="" ma:_="" ma:contentTypeName="TemplateFile" ma:contentTypeID="0x0101006EDDDB5EE6D98C44930B742096920B300400F5B6D36B3EF94B4E9A635CDF2A18F5B8" ma:contentTypeVersion="33" ma:contentTypeDescription="Create a new document." ma:contentTypeScope="" ma:versionID="37d3ec2b48d53e45b233ad8f52fe1b11"/>
+<p:properties xmlns:p="http://schemas.microsoft.com/office/2006/metadata/properties" xmlns:xsi="http://www.w3.org/2001/XMLSchema-instance" xmlns:pc="http://schemas.microsoft.com/office/infopath/2007/PartnerControls"/>
 </file>
 
 <file path=customXml/item5.xml><?xml version="1.0" encoding="utf-8"?>
@@ -4916,10 +5871,10 @@
 </file>
 
 <file path=customXml/itemProps2.xml><?xml version="1.0" encoding="utf-8"?>
-<ds:datastoreItem xmlns:ds="http://schemas.openxmlformats.org/officeDocument/2006/customXml" ds:itemID="{6BD01D80-C71E-4C35-9EC9-AB4B2A68E7C1}">
+<ds:datastoreItem xmlns:ds="http://schemas.openxmlformats.org/officeDocument/2006/customXml" ds:itemID="{F9F1F569-4C10-4968-8575-367736BE939A}">
   <ds:schemaRefs>
-    <ds:schemaRef ds:uri="http://schemas.microsoft.com/office/2006/metadata/properties"/>
-    <ds:schemaRef ds:uri="http://schemas.microsoft.com/office/infopath/2007/PartnerControls"/>
+    <ds:schemaRef ds:uri="http://schemas.microsoft.com/office/2006/metadata/contentType"/>
+    <ds:schemaRef ds:uri="http://schemas.microsoft.com/office/2006/metadata/properties/metaAttributes"/>
   </ds:schemaRefs>
 </ds:datastoreItem>
 </file>
@@ -4933,16 +5888,16 @@
 </file>
 
 <file path=customXml/itemProps4.xml><?xml version="1.0" encoding="utf-8"?>
-<ds:datastoreItem xmlns:ds="http://schemas.openxmlformats.org/officeDocument/2006/customXml" ds:itemID="{F9F1F569-4C10-4968-8575-367736BE939A}">
+<ds:datastoreItem xmlns:ds="http://schemas.openxmlformats.org/officeDocument/2006/customXml" ds:itemID="{6BD01D80-C71E-4C35-9EC9-AB4B2A68E7C1}">
   <ds:schemaRefs>
-    <ds:schemaRef ds:uri="http://schemas.microsoft.com/office/2006/metadata/contentType"/>
-    <ds:schemaRef ds:uri="http://schemas.microsoft.com/office/2006/metadata/properties/metaAttributes"/>
+    <ds:schemaRef ds:uri="http://schemas.microsoft.com/office/2006/metadata/properties"/>
+    <ds:schemaRef ds:uri="http://schemas.microsoft.com/office/infopath/2007/PartnerControls"/>
   </ds:schemaRefs>
 </ds:datastoreItem>
 </file>
 
 <file path=customXml/itemProps5.xml><?xml version="1.0" encoding="utf-8"?>
-<ds:datastoreItem xmlns:ds="http://schemas.openxmlformats.org/officeDocument/2006/customXml" ds:itemID="{035501E3-40BC-428A-9860-978213F791D3}">
+<ds:datastoreItem xmlns:ds="http://schemas.openxmlformats.org/officeDocument/2006/customXml" ds:itemID="{95A3F1AB-3F22-4D1C-8D69-52CB30339318}">
   <ds:schemaRefs>
     <ds:schemaRef ds:uri="http://schemas.openxmlformats.org/officeDocument/2006/bibliography"/>
   </ds:schemaRefs>

</xml_diff>